<commit_message>
Class, Primary and Foreign Keys, Relation type Identified
</commit_message>
<xml_diff>
--- a/Rought Work.docx
+++ b/Rought Work.docx
@@ -9,7 +9,6 @@
           <w:sz w:val="28"/>
         </w:rPr>
       </w:pPr>
-      <w:bookmarkStart w:id="0" w:name="_GoBack"/>
       <w:r>
         <w:rPr>
           <w:b/>
@@ -17,7 +16,6 @@
         </w:rPr>
         <w:t>Classes</w:t>
       </w:r>
-      <w:bookmarkEnd w:id="0"/>
     </w:p>
     <w:p>
       <w:pPr>
@@ -40,7 +38,61 @@
         <w:rPr>
           <w:sz w:val="24"/>
         </w:rPr>
-        <w:t xml:space="preserve"> (Username, Email, Password / Login, Sign Up, Email Verification, Username Verification)</w:t>
+        <w:t xml:space="preserve"> (Username</w:t>
+      </w:r>
+      <w:r>
+        <w:rPr>
+          <w:sz w:val="24"/>
+        </w:rPr>
+        <w:t>(PK)</w:t>
+      </w:r>
+      <w:r>
+        <w:rPr>
+          <w:sz w:val="24"/>
+        </w:rPr>
+        <w:t>, Email</w:t>
+      </w:r>
+      <w:r>
+        <w:rPr>
+          <w:sz w:val="24"/>
+        </w:rPr>
+        <w:t xml:space="preserve"> (PK)</w:t>
+      </w:r>
+      <w:r>
+        <w:rPr>
+          <w:sz w:val="24"/>
+        </w:rPr>
+        <w:t>, Password</w:t>
+      </w:r>
+      <w:r>
+        <w:rPr>
+          <w:sz w:val="24"/>
+        </w:rPr>
+        <w:t>, Type (Read Only)</w:t>
+      </w:r>
+      <w:r>
+        <w:rPr>
+          <w:sz w:val="24"/>
+        </w:rPr>
+        <w:t>, Admin, Author, Student</w:t>
+      </w:r>
+      <w:r>
+        <w:rPr>
+          <w:sz w:val="24"/>
+        </w:rPr>
+        <w:t>/ Login, Sign Up, Email Verification, Username Verification</w:t>
+      </w:r>
+      <w:r>
+        <w:rPr>
+          <w:sz w:val="24"/>
+        </w:rPr>
+        <w:t>, Display</w:t>
+      </w:r>
+      <w:r>
+        <w:rPr>
+          <w:sz w:val="24"/>
+        </w:rPr>
+        <w:t>)</w:t>
       </w:r>
     </w:p>
     <w:p>
@@ -58,7 +110,19 @@
         <w:rPr>
           <w:sz w:val="24"/>
         </w:rPr>
-        <w:t>Student (Name, Phone no, Address Postal Code, Card Number, Card Expiry, CSV</w:t>
+        <w:t>Student (</w:t>
+      </w:r>
+      <w:r>
+        <w:rPr>
+          <w:sz w:val="24"/>
+        </w:rPr>
+        <w:t xml:space="preserve">ID(PK), Username(FK) </w:t>
+      </w:r>
+      <w:r>
+        <w:rPr>
+          <w:sz w:val="24"/>
+        </w:rPr>
+        <w:t>Name, Phone no, Address Postal Code, Card Number, Card Expiry, CSV</w:t>
       </w:r>
       <w:r>
         <w:rPr>
@@ -94,7 +158,19 @@
         <w:rPr>
           <w:sz w:val="24"/>
         </w:rPr>
-        <w:t xml:space="preserve"> (Name, Type, Description, Department L</w:t>
+        <w:t xml:space="preserve"> (</w:t>
+      </w:r>
+      <w:r>
+        <w:rPr>
+          <w:sz w:val="24"/>
+        </w:rPr>
+        <w:t xml:space="preserve">ID(PK), </w:t>
+      </w:r>
+      <w:r>
+        <w:rPr>
+          <w:sz w:val="24"/>
+        </w:rPr>
+        <w:t>Name, Type, Description, Department L</w:t>
       </w:r>
       <w:r>
         <w:rPr>
@@ -178,19 +254,127 @@
         <w:rPr>
           <w:sz w:val="24"/>
         </w:rPr>
-        <w:t xml:space="preserve">Name, </w:t>
-      </w:r>
-      <w:r>
-        <w:rPr>
-          <w:sz w:val="24"/>
-        </w:rPr>
-        <w:t>University U/</w:t>
-      </w:r>
-      <w:r>
-        <w:rPr>
-          <w:sz w:val="24"/>
-        </w:rPr>
-        <w:t xml:space="preserve"> Add U, Delete U, Update U, Read U)</w:t>
+        <w:t xml:space="preserve">ID(PK), Username(FK) </w:t>
+      </w:r>
+      <w:r>
+        <w:rPr>
+          <w:sz w:val="24"/>
+        </w:rPr>
+        <w:t>Name</w:t>
+      </w:r>
+      <w:r>
+        <w:rPr>
+          <w:sz w:val="24"/>
+        </w:rPr>
+        <w:t>, Email</w:t>
+      </w:r>
+      <w:r>
+        <w:rPr>
+          <w:sz w:val="24"/>
+        </w:rPr>
+        <w:t>,</w:t>
+      </w:r>
+      <w:r>
+        <w:rPr>
+          <w:sz w:val="24"/>
+        </w:rPr>
+        <w:t xml:space="preserve"> Type,</w:t>
+      </w:r>
+      <w:r>
+        <w:rPr>
+          <w:sz w:val="24"/>
+        </w:rPr>
+        <w:t xml:space="preserve"> </w:t>
+      </w:r>
+      <w:r>
+        <w:rPr>
+          <w:sz w:val="24"/>
+        </w:rPr>
+        <w:t>University U</w:t>
+      </w:r>
+      <w:r>
+        <w:rPr>
+          <w:sz w:val="24"/>
+        </w:rPr>
+        <w:t>, Author A</w:t>
+      </w:r>
+      <w:r>
+        <w:rPr>
+          <w:sz w:val="24"/>
+        </w:rPr>
+        <w:t>/</w:t>
+      </w:r>
+      <w:r>
+        <w:rPr>
+          <w:sz w:val="24"/>
+        </w:rPr>
+        <w:t xml:space="preserve"> Display Admin Menu,</w:t>
+      </w:r>
+      <w:r>
+        <w:rPr>
+          <w:sz w:val="24"/>
+        </w:rPr>
+        <w:t xml:space="preserve"> Add U, Delete U, Update U, Read U</w:t>
+      </w:r>
+      <w:r>
+        <w:rPr>
+          <w:sz w:val="24"/>
+        </w:rPr>
+        <w:t>, Add Admin, Update</w:t>
+      </w:r>
+      <w:r>
+        <w:rPr>
+          <w:sz w:val="24"/>
+        </w:rPr>
+        <w:t xml:space="preserve"> Admin</w:t>
+      </w:r>
+      <w:r>
+        <w:rPr>
+          <w:sz w:val="24"/>
+        </w:rPr>
+        <w:t>, Delete</w:t>
+      </w:r>
+      <w:r>
+        <w:rPr>
+          <w:sz w:val="24"/>
+        </w:rPr>
+        <w:t xml:space="preserve"> Admin</w:t>
+      </w:r>
+      <w:r>
+        <w:rPr>
+          <w:sz w:val="24"/>
+        </w:rPr>
+        <w:t>, Add A</w:t>
+      </w:r>
+      <w:r>
+        <w:rPr>
+          <w:sz w:val="24"/>
+        </w:rPr>
+        <w:t>, Update</w:t>
+      </w:r>
+      <w:r>
+        <w:rPr>
+          <w:sz w:val="24"/>
+        </w:rPr>
+        <w:t xml:space="preserve"> A</w:t>
+      </w:r>
+      <w:r>
+        <w:rPr>
+          <w:sz w:val="24"/>
+        </w:rPr>
+        <w:t>, Delete</w:t>
+      </w:r>
+      <w:r>
+        <w:rPr>
+          <w:sz w:val="24"/>
+        </w:rPr>
+        <w:t xml:space="preserve"> A</w:t>
+      </w:r>
+      <w:r>
+        <w:rPr>
+          <w:sz w:val="24"/>
+        </w:rPr>
+        <w:t>)</w:t>
       </w:r>
     </w:p>
     <w:p>
@@ -214,7 +398,43 @@
         <w:rPr>
           <w:sz w:val="24"/>
         </w:rPr>
-        <w:t xml:space="preserve"> (Name, Blog B, Playlist P/ Add B, Delete B, Update B, Read B, Add P, Delete P, Update P, Read P)</w:t>
+        <w:t xml:space="preserve"> (</w:t>
+      </w:r>
+      <w:r>
+        <w:rPr>
+          <w:sz w:val="24"/>
+        </w:rPr>
+        <w:t xml:space="preserve">ID(PK), Username(FK) </w:t>
+      </w:r>
+      <w:r>
+        <w:rPr>
+          <w:sz w:val="24"/>
+        </w:rPr>
+        <w:t>Name,</w:t>
+      </w:r>
+      <w:r>
+        <w:rPr>
+          <w:sz w:val="24"/>
+        </w:rPr>
+        <w:t xml:space="preserve"> Email,</w:t>
+      </w:r>
+      <w:r>
+        <w:rPr>
+          <w:sz w:val="24"/>
+        </w:rPr>
+        <w:t xml:space="preserve"> Blog B, Playlist P/</w:t>
+      </w:r>
+      <w:r>
+        <w:rPr>
+          <w:sz w:val="24"/>
+        </w:rPr>
+        <w:t>Display Author Menu,</w:t>
+      </w:r>
+      <w:r>
+        <w:rPr>
+          <w:sz w:val="24"/>
+        </w:rPr>
+        <w:t xml:space="preserve"> Add B, Delete B, Update B, Read B, Add P, Delete P, Update P, Read P)</w:t>
       </w:r>
     </w:p>
     <w:p>
@@ -238,7 +458,19 @@
         <w:rPr>
           <w:sz w:val="24"/>
         </w:rPr>
-        <w:t xml:space="preserve"> (Title, Category, Publish Date, Description</w:t>
+        <w:t xml:space="preserve"> (</w:t>
+      </w:r>
+      <w:r>
+        <w:rPr>
+          <w:sz w:val="24"/>
+        </w:rPr>
+        <w:t xml:space="preserve">ID(PK), </w:t>
+      </w:r>
+      <w:r>
+        <w:rPr>
+          <w:sz w:val="24"/>
+        </w:rPr>
+        <w:t>Title, Category, Publish Date, Description</w:t>
       </w:r>
       <w:r>
         <w:rPr>
@@ -274,7 +506,19 @@
         <w:rPr>
           <w:sz w:val="24"/>
         </w:rPr>
-        <w:t xml:space="preserve"> (Title, Category, Publish date, Small Description, Videos /)</w:t>
+        <w:t xml:space="preserve"> (</w:t>
+      </w:r>
+      <w:r>
+        <w:rPr>
+          <w:sz w:val="24"/>
+        </w:rPr>
+        <w:t xml:space="preserve">ID(PK), </w:t>
+      </w:r>
+      <w:r>
+        <w:rPr>
+          <w:sz w:val="24"/>
+        </w:rPr>
+        <w:t>Title, Category, Publish date, Small Description, Videos /)</w:t>
       </w:r>
     </w:p>
     <w:p>
@@ -406,7 +650,524 @@
         <w:rPr>
           <w:sz w:val="24"/>
         </w:rPr>
-        <w:t xml:space="preserve">Entrance Test (Name, Total Marks (Read Only), Marks /)   </w:t>
+        <w:t>Entrance Test (Name, Tota</w:t>
+      </w:r>
+      <w:r>
+        <w:rPr>
+          <w:sz w:val="24"/>
+        </w:rPr>
+        <w:t xml:space="preserve">l Marks (Read Only), Marks /)  </w:t>
+      </w:r>
+    </w:p>
+    <w:p>
+      <w:pPr>
+        <w:rPr>
+          <w:b/>
+          <w:sz w:val="40"/>
+        </w:rPr>
+      </w:pPr>
+      <w:r>
+        <w:rPr>
+          <w:b/>
+          <w:sz w:val="40"/>
+        </w:rPr>
+        <w:t>Relations</w:t>
+      </w:r>
+      <w:r>
+        <w:rPr>
+          <w:b/>
+          <w:sz w:val="40"/>
+        </w:rPr>
+        <w:t>:</w:t>
+      </w:r>
+    </w:p>
+    <w:p>
+      <w:pPr>
+        <w:pStyle w:val="ListParagraph"/>
+        <w:numPr>
+          <w:ilvl w:val="0"/>
+          <w:numId w:val="2"/>
+        </w:numPr>
+        <w:spacing w:line="240" w:lineRule="auto"/>
+        <w:rPr>
+          <w:b/>
+          <w:sz w:val="40"/>
+        </w:rPr>
+      </w:pPr>
+      <w:r>
+        <w:rPr>
+          <w:sz w:val="24"/>
+        </w:rPr>
+        <w:t>Account</w:t>
+      </w:r>
+      <w:r>
+        <w:rPr>
+          <w:sz w:val="24"/>
+        </w:rPr>
+        <w:t xml:space="preserve"> </w:t>
+      </w:r>
+      <w:r>
+        <w:rPr>
+          <w:sz w:val="24"/>
+        </w:rPr>
+        <w:t>-&gt;</w:t>
+      </w:r>
+      <w:r>
+        <w:rPr>
+          <w:sz w:val="24"/>
+        </w:rPr>
+        <w:t xml:space="preserve"> </w:t>
+      </w:r>
+      <w:r>
+        <w:rPr>
+          <w:sz w:val="24"/>
+        </w:rPr>
+        <w:t>Student, Admin, Author</w:t>
+      </w:r>
+      <w:r>
+        <w:rPr>
+          <w:sz w:val="24"/>
+        </w:rPr>
+        <w:tab/>
+      </w:r>
+      <w:r>
+        <w:rPr>
+          <w:sz w:val="24"/>
+        </w:rPr>
+        <w:tab/>
+      </w:r>
+      <w:bookmarkStart w:id="0" w:name="_GoBack"/>
+      <w:bookmarkEnd w:id="0"/>
+      <w:r>
+        <w:rPr>
+          <w:sz w:val="24"/>
+        </w:rPr>
+        <w:t>(1</w:t>
+      </w:r>
+      <w:r>
+        <w:rPr>
+          <w:sz w:val="24"/>
+        </w:rPr>
+        <w:t xml:space="preserve"> to</w:t>
+      </w:r>
+      <w:r>
+        <w:rPr>
+          <w:sz w:val="24"/>
+        </w:rPr>
+        <w:t>1</w:t>
+      </w:r>
+      <w:r>
+        <w:rPr>
+          <w:sz w:val="24"/>
+        </w:rPr>
+        <w:t>)</w:t>
+      </w:r>
+    </w:p>
+    <w:p>
+      <w:pPr>
+        <w:pStyle w:val="ListParagraph"/>
+        <w:numPr>
+          <w:ilvl w:val="0"/>
+          <w:numId w:val="2"/>
+        </w:numPr>
+        <w:spacing w:line="240" w:lineRule="auto"/>
+        <w:rPr>
+          <w:b/>
+          <w:sz w:val="40"/>
+        </w:rPr>
+      </w:pPr>
+      <w:r>
+        <w:rPr>
+          <w:sz w:val="24"/>
+        </w:rPr>
+        <w:t>University</w:t>
+      </w:r>
+      <w:r>
+        <w:rPr>
+          <w:sz w:val="24"/>
+        </w:rPr>
+        <w:t xml:space="preserve"> </w:t>
+      </w:r>
+      <w:r>
+        <w:rPr>
+          <w:sz w:val="24"/>
+        </w:rPr>
+        <w:t>-&gt;</w:t>
+      </w:r>
+      <w:r>
+        <w:rPr>
+          <w:sz w:val="24"/>
+        </w:rPr>
+        <w:t xml:space="preserve"> </w:t>
+      </w:r>
+      <w:r>
+        <w:rPr>
+          <w:sz w:val="24"/>
+        </w:rPr>
+        <w:t>Department</w:t>
+      </w:r>
+      <w:r>
+        <w:rPr>
+          <w:sz w:val="24"/>
+        </w:rPr>
+        <w:t xml:space="preserve"> </w:t>
+      </w:r>
+      <w:r>
+        <w:rPr>
+          <w:sz w:val="24"/>
+        </w:rPr>
+        <w:tab/>
+      </w:r>
+      <w:r>
+        <w:rPr>
+          <w:sz w:val="24"/>
+        </w:rPr>
+        <w:tab/>
+      </w:r>
+      <w:r>
+        <w:rPr>
+          <w:sz w:val="24"/>
+        </w:rPr>
+        <w:tab/>
+      </w:r>
+      <w:r>
+        <w:rPr>
+          <w:sz w:val="24"/>
+        </w:rPr>
+        <w:t>(</w:t>
+      </w:r>
+      <w:r>
+        <w:rPr>
+          <w:sz w:val="24"/>
+        </w:rPr>
+        <w:t>1 to 1…*)</w:t>
+      </w:r>
+    </w:p>
+    <w:p>
+      <w:pPr>
+        <w:pStyle w:val="ListParagraph"/>
+        <w:numPr>
+          <w:ilvl w:val="0"/>
+          <w:numId w:val="2"/>
+        </w:numPr>
+        <w:spacing w:line="240" w:lineRule="auto"/>
+        <w:rPr>
+          <w:b/>
+          <w:sz w:val="40"/>
+        </w:rPr>
+      </w:pPr>
+      <w:r>
+        <w:rPr>
+          <w:sz w:val="24"/>
+        </w:rPr>
+        <w:t>Department</w:t>
+      </w:r>
+      <w:r>
+        <w:rPr>
+          <w:sz w:val="24"/>
+        </w:rPr>
+        <w:t xml:space="preserve"> </w:t>
+      </w:r>
+      <w:r>
+        <w:rPr>
+          <w:sz w:val="24"/>
+        </w:rPr>
+        <w:t>-&gt;</w:t>
+      </w:r>
+      <w:r>
+        <w:rPr>
+          <w:sz w:val="24"/>
+        </w:rPr>
+        <w:t xml:space="preserve"> </w:t>
+      </w:r>
+      <w:r>
+        <w:rPr>
+          <w:sz w:val="24"/>
+        </w:rPr>
+        <w:t>Degree</w:t>
+      </w:r>
+      <w:r>
+        <w:rPr>
+          <w:sz w:val="24"/>
+        </w:rPr>
+        <w:t xml:space="preserve"> </w:t>
+      </w:r>
+      <w:r>
+        <w:rPr>
+          <w:sz w:val="24"/>
+        </w:rPr>
+        <w:tab/>
+      </w:r>
+      <w:r>
+        <w:rPr>
+          <w:sz w:val="24"/>
+        </w:rPr>
+        <w:tab/>
+      </w:r>
+      <w:r>
+        <w:rPr>
+          <w:sz w:val="24"/>
+        </w:rPr>
+        <w:tab/>
+        <w:t>(1 to 1…*)</w:t>
+      </w:r>
+    </w:p>
+    <w:p>
+      <w:pPr>
+        <w:pStyle w:val="ListParagraph"/>
+        <w:numPr>
+          <w:ilvl w:val="0"/>
+          <w:numId w:val="2"/>
+        </w:numPr>
+        <w:spacing w:line="240" w:lineRule="auto"/>
+        <w:rPr>
+          <w:b/>
+          <w:sz w:val="40"/>
+        </w:rPr>
+      </w:pPr>
+      <w:r>
+        <w:rPr>
+          <w:sz w:val="24"/>
+        </w:rPr>
+        <w:t>Admin -&gt; University</w:t>
+      </w:r>
+      <w:r>
+        <w:rPr>
+          <w:sz w:val="24"/>
+        </w:rPr>
+        <w:t>, Author</w:t>
+      </w:r>
+      <w:r>
+        <w:rPr>
+          <w:sz w:val="24"/>
+        </w:rPr>
+        <w:tab/>
+      </w:r>
+      <w:r>
+        <w:rPr>
+          <w:sz w:val="24"/>
+        </w:rPr>
+        <w:tab/>
+      </w:r>
+      <w:r>
+        <w:rPr>
+          <w:sz w:val="24"/>
+        </w:rPr>
+        <w:tab/>
+        <w:t>(1 to 1)</w:t>
+      </w:r>
+      <w:r>
+        <w:rPr>
+          <w:sz w:val="24"/>
+        </w:rPr>
+        <w:tab/>
+      </w:r>
+      <w:r>
+        <w:rPr>
+          <w:sz w:val="24"/>
+        </w:rPr>
+        <w:tab/>
+      </w:r>
+      <w:r>
+        <w:rPr>
+          <w:sz w:val="24"/>
+        </w:rPr>
+        <w:tab/>
+      </w:r>
+    </w:p>
+    <w:p>
+      <w:pPr>
+        <w:pStyle w:val="ListParagraph"/>
+        <w:numPr>
+          <w:ilvl w:val="0"/>
+          <w:numId w:val="2"/>
+        </w:numPr>
+        <w:spacing w:line="240" w:lineRule="auto"/>
+        <w:rPr>
+          <w:b/>
+          <w:sz w:val="40"/>
+        </w:rPr>
+      </w:pPr>
+      <w:r>
+        <w:rPr>
+          <w:sz w:val="24"/>
+        </w:rPr>
+        <w:t>Author -&gt; Blog, Playlist</w:t>
+      </w:r>
+      <w:r>
+        <w:rPr>
+          <w:sz w:val="24"/>
+        </w:rPr>
+        <w:tab/>
+      </w:r>
+      <w:r>
+        <w:rPr>
+          <w:sz w:val="24"/>
+        </w:rPr>
+        <w:tab/>
+      </w:r>
+      <w:r>
+        <w:rPr>
+          <w:sz w:val="24"/>
+        </w:rPr>
+        <w:tab/>
+        <w:t>(1 to 1)</w:t>
+      </w:r>
+    </w:p>
+    <w:p>
+      <w:pPr>
+        <w:pStyle w:val="ListParagraph"/>
+        <w:numPr>
+          <w:ilvl w:val="0"/>
+          <w:numId w:val="2"/>
+        </w:numPr>
+        <w:spacing w:line="240" w:lineRule="auto"/>
+        <w:rPr>
+          <w:b/>
+          <w:sz w:val="40"/>
+        </w:rPr>
+      </w:pPr>
+      <w:r>
+        <w:rPr>
+          <w:sz w:val="24"/>
+        </w:rPr>
+        <w:t>Payment Management -&gt; Student</w:t>
+      </w:r>
+      <w:r>
+        <w:rPr>
+          <w:sz w:val="24"/>
+        </w:rPr>
+        <w:tab/>
+      </w:r>
+      <w:r>
+        <w:rPr>
+          <w:sz w:val="24"/>
+        </w:rPr>
+        <w:tab/>
+        <w:t>(1 to 1)</w:t>
+      </w:r>
+    </w:p>
+    <w:p>
+      <w:pPr>
+        <w:pStyle w:val="ListParagraph"/>
+        <w:numPr>
+          <w:ilvl w:val="0"/>
+          <w:numId w:val="2"/>
+        </w:numPr>
+        <w:spacing w:line="240" w:lineRule="auto"/>
+        <w:rPr>
+          <w:b/>
+          <w:sz w:val="40"/>
+        </w:rPr>
+      </w:pPr>
+      <w:r>
+        <w:rPr>
+          <w:sz w:val="24"/>
+        </w:rPr>
+        <w:t xml:space="preserve">Aggregate Calculation- &gt; </w:t>
+      </w:r>
+      <w:r>
+        <w:rPr>
+          <w:sz w:val="24"/>
+        </w:rPr>
+        <w:t>University</w:t>
+      </w:r>
+      <w:r>
+        <w:rPr>
+          <w:sz w:val="24"/>
+        </w:rPr>
+        <w:tab/>
+      </w:r>
+      <w:r>
+        <w:rPr>
+          <w:sz w:val="24"/>
+        </w:rPr>
+        <w:tab/>
+        <w:t>(1 to 1…*)</w:t>
+      </w:r>
+    </w:p>
+    <w:p>
+      <w:pPr>
+        <w:pStyle w:val="ListParagraph"/>
+        <w:numPr>
+          <w:ilvl w:val="0"/>
+          <w:numId w:val="2"/>
+        </w:numPr>
+        <w:spacing w:line="240" w:lineRule="auto"/>
+        <w:rPr>
+          <w:b/>
+          <w:sz w:val="40"/>
+        </w:rPr>
+      </w:pPr>
+      <w:r>
+        <w:rPr>
+          <w:sz w:val="24"/>
+        </w:rPr>
+        <w:t>Aggregate Calculation- &gt;</w:t>
+      </w:r>
+      <w:r>
+        <w:rPr>
+          <w:sz w:val="24"/>
+        </w:rPr>
+        <w:t xml:space="preserve"> </w:t>
+      </w:r>
+      <w:r>
+        <w:rPr>
+          <w:sz w:val="24"/>
+        </w:rPr>
+        <w:t>Academic Records</w:t>
+      </w:r>
+      <w:r>
+        <w:rPr>
+          <w:sz w:val="24"/>
+        </w:rPr>
+        <w:t xml:space="preserve"> </w:t>
+      </w:r>
+      <w:r>
+        <w:rPr>
+          <w:sz w:val="24"/>
+        </w:rPr>
+        <w:tab/>
+        <w:t>(1 to 1)</w:t>
+      </w:r>
+    </w:p>
+    <w:p>
+      <w:pPr>
+        <w:pStyle w:val="ListParagraph"/>
+        <w:numPr>
+          <w:ilvl w:val="0"/>
+          <w:numId w:val="2"/>
+        </w:numPr>
+        <w:spacing w:line="240" w:lineRule="auto"/>
+        <w:rPr>
+          <w:b/>
+          <w:sz w:val="40"/>
+        </w:rPr>
+      </w:pPr>
+      <w:r>
+        <w:rPr>
+          <w:sz w:val="24"/>
+        </w:rPr>
+        <w:t>Academic Records -&gt; Entrance Test</w:t>
+      </w:r>
+      <w:r>
+        <w:rPr>
+          <w:sz w:val="24"/>
+        </w:rPr>
+        <w:t xml:space="preserve"> </w:t>
+      </w:r>
+      <w:r>
+        <w:rPr>
+          <w:sz w:val="24"/>
+        </w:rPr>
+        <w:tab/>
+      </w:r>
+      <w:r>
+        <w:rPr>
+          <w:sz w:val="24"/>
+        </w:rPr>
+        <w:tab/>
+        <w:t>(1 to 1…*)</w:t>
       </w:r>
     </w:p>
     <w:sectPr>
@@ -510,8 +1271,102 @@
       </w:pPr>
     </w:lvl>
   </w:abstractNum>
+  <w:abstractNum w:abstractNumId="1" w15:restartNumberingAfterBreak="0">
+    <w:nsid w:val="41E370B3"/>
+    <w:multiLevelType w:val="hybridMultilevel"/>
+    <w:tmpl w:val="60F883A0"/>
+    <w:lvl w:ilvl="0" w:tplc="2C566440">
+      <w:start w:val="1"/>
+      <w:numFmt w:val="decimal"/>
+      <w:lvlText w:val="%1-"/>
+      <w:lvlJc w:val="left"/>
+      <w:pPr>
+        <w:ind w:left="720" w:hanging="360"/>
+      </w:pPr>
+      <w:rPr>
+        <w:rFonts w:hint="default"/>
+        <w:b w:val="0"/>
+        <w:sz w:val="24"/>
+      </w:rPr>
+    </w:lvl>
+    <w:lvl w:ilvl="1" w:tplc="04090019" w:tentative="1">
+      <w:start w:val="1"/>
+      <w:numFmt w:val="lowerLetter"/>
+      <w:lvlText w:val="%2."/>
+      <w:lvlJc w:val="left"/>
+      <w:pPr>
+        <w:ind w:left="1440" w:hanging="360"/>
+      </w:pPr>
+    </w:lvl>
+    <w:lvl w:ilvl="2" w:tplc="0409001B" w:tentative="1">
+      <w:start w:val="1"/>
+      <w:numFmt w:val="lowerRoman"/>
+      <w:lvlText w:val="%3."/>
+      <w:lvlJc w:val="right"/>
+      <w:pPr>
+        <w:ind w:left="2160" w:hanging="180"/>
+      </w:pPr>
+    </w:lvl>
+    <w:lvl w:ilvl="3" w:tplc="0409000F" w:tentative="1">
+      <w:start w:val="1"/>
+      <w:numFmt w:val="decimal"/>
+      <w:lvlText w:val="%4."/>
+      <w:lvlJc w:val="left"/>
+      <w:pPr>
+        <w:ind w:left="2880" w:hanging="360"/>
+      </w:pPr>
+    </w:lvl>
+    <w:lvl w:ilvl="4" w:tplc="04090019" w:tentative="1">
+      <w:start w:val="1"/>
+      <w:numFmt w:val="lowerLetter"/>
+      <w:lvlText w:val="%5."/>
+      <w:lvlJc w:val="left"/>
+      <w:pPr>
+        <w:ind w:left="3600" w:hanging="360"/>
+      </w:pPr>
+    </w:lvl>
+    <w:lvl w:ilvl="5" w:tplc="0409001B" w:tentative="1">
+      <w:start w:val="1"/>
+      <w:numFmt w:val="lowerRoman"/>
+      <w:lvlText w:val="%6."/>
+      <w:lvlJc w:val="right"/>
+      <w:pPr>
+        <w:ind w:left="4320" w:hanging="180"/>
+      </w:pPr>
+    </w:lvl>
+    <w:lvl w:ilvl="6" w:tplc="0409000F" w:tentative="1">
+      <w:start w:val="1"/>
+      <w:numFmt w:val="decimal"/>
+      <w:lvlText w:val="%7."/>
+      <w:lvlJc w:val="left"/>
+      <w:pPr>
+        <w:ind w:left="5040" w:hanging="360"/>
+      </w:pPr>
+    </w:lvl>
+    <w:lvl w:ilvl="7" w:tplc="04090019" w:tentative="1">
+      <w:start w:val="1"/>
+      <w:numFmt w:val="lowerLetter"/>
+      <w:lvlText w:val="%8."/>
+      <w:lvlJc w:val="left"/>
+      <w:pPr>
+        <w:ind w:left="5760" w:hanging="360"/>
+      </w:pPr>
+    </w:lvl>
+    <w:lvl w:ilvl="8" w:tplc="0409001B" w:tentative="1">
+      <w:start w:val="1"/>
+      <w:numFmt w:val="lowerRoman"/>
+      <w:lvlText w:val="%9."/>
+      <w:lvlJc w:val="right"/>
+      <w:pPr>
+        <w:ind w:left="6480" w:hanging="180"/>
+      </w:pPr>
+    </w:lvl>
+  </w:abstractNum>
   <w:num w:numId="1">
     <w:abstractNumId w:val="0"/>
+  </w:num>
+  <w:num w:numId="2">
+    <w:abstractNumId w:val="1"/>
   </w:num>
 </w:numbering>
 </file>

</xml_diff>

<commit_message>
Contract, SSDs and MVC added
</commit_message>
<xml_diff>
--- a/Rought Work.docx
+++ b/Rought Work.docx
@@ -116,19 +116,493 @@
         <w:rPr>
           <w:sz w:val="24"/>
         </w:rPr>
+        <w:t>ID(PK), Username(FK)</w:t>
+      </w:r>
+      <w:r>
+        <w:rPr>
+          <w:sz w:val="24"/>
+        </w:rPr>
+        <w:t>,</w:t>
+      </w:r>
+      <w:r>
+        <w:rPr>
+          <w:sz w:val="24"/>
+        </w:rPr>
+        <w:t xml:space="preserve"> </w:t>
+      </w:r>
+      <w:r>
+        <w:rPr>
+          <w:sz w:val="24"/>
+        </w:rPr>
+        <w:t>Name, Phone no, Address</w:t>
+      </w:r>
+      <w:r>
+        <w:rPr>
+          <w:sz w:val="24"/>
+        </w:rPr>
+        <w:t>,</w:t>
+      </w:r>
+      <w:r>
+        <w:rPr>
+          <w:sz w:val="24"/>
+        </w:rPr>
+        <w:t xml:space="preserve"> Postal Code, Card Number, Card Expiry, CSV</w:t>
+      </w:r>
+      <w:r>
+        <w:rPr>
+          <w:sz w:val="24"/>
+        </w:rPr>
+        <w:t>, Status</w:t>
+      </w:r>
+      <w:r>
+        <w:rPr>
+          <w:sz w:val="24"/>
+        </w:rPr>
+        <w:t>/)</w:t>
+      </w:r>
+    </w:p>
+    <w:p>
+      <w:pPr>
+        <w:pStyle w:val="ListParagraph"/>
+        <w:numPr>
+          <w:ilvl w:val="0"/>
+          <w:numId w:val="1"/>
+        </w:numPr>
+        <w:rPr>
+          <w:sz w:val="24"/>
+        </w:rPr>
+      </w:pPr>
+      <w:r>
+        <w:rPr>
+          <w:sz w:val="24"/>
+        </w:rPr>
+        <w:t>University</w:t>
+      </w:r>
+      <w:r>
+        <w:rPr>
+          <w:sz w:val="24"/>
+        </w:rPr>
+        <w:t xml:space="preserve"> (</w:t>
+      </w:r>
+      <w:r>
+        <w:rPr>
+          <w:sz w:val="24"/>
+        </w:rPr>
+        <w:t xml:space="preserve">ID(PK), </w:t>
+      </w:r>
+      <w:r>
+        <w:rPr>
+          <w:sz w:val="24"/>
+        </w:rPr>
+        <w:t>Name, Type, Description, Department L</w:t>
+      </w:r>
+      <w:r>
+        <w:rPr>
+          <w:sz w:val="24"/>
+        </w:rPr>
+        <w:t>ist /)</w:t>
+      </w:r>
+    </w:p>
+    <w:p>
+      <w:pPr>
+        <w:pStyle w:val="ListParagraph"/>
+        <w:numPr>
+          <w:ilvl w:val="0"/>
+          <w:numId w:val="1"/>
+        </w:numPr>
+        <w:rPr>
+          <w:sz w:val="24"/>
+        </w:rPr>
+      </w:pPr>
+      <w:r>
+        <w:rPr>
+          <w:sz w:val="24"/>
+        </w:rPr>
+        <w:t>Department (Name, Degree List/)</w:t>
+      </w:r>
+    </w:p>
+    <w:p>
+      <w:pPr>
+        <w:pStyle w:val="ListParagraph"/>
+        <w:numPr>
+          <w:ilvl w:val="0"/>
+          <w:numId w:val="1"/>
+        </w:numPr>
+        <w:rPr>
+          <w:sz w:val="24"/>
+        </w:rPr>
+      </w:pPr>
+      <w:r>
+        <w:rPr>
+          <w:sz w:val="24"/>
+        </w:rPr>
+        <w:t>Degree (Name, Merit, Duration</w:t>
+      </w:r>
+      <w:r>
+        <w:rPr>
+          <w:sz w:val="24"/>
+        </w:rPr>
+        <w:t>, Merit Calculation Formula</w:t>
+      </w:r>
+      <w:r>
+        <w:rPr>
+          <w:sz w:val="24"/>
+        </w:rPr>
+        <w:t xml:space="preserve">/) </w:t>
+      </w:r>
+    </w:p>
+    <w:p>
+      <w:pPr>
+        <w:pStyle w:val="ListParagraph"/>
+        <w:numPr>
+          <w:ilvl w:val="0"/>
+          <w:numId w:val="1"/>
+        </w:numPr>
+        <w:rPr>
+          <w:sz w:val="24"/>
+        </w:rPr>
+      </w:pPr>
+      <w:r>
+        <w:rPr>
+          <w:sz w:val="24"/>
+        </w:rPr>
+        <w:t>Admin</w:t>
+      </w:r>
+      <w:r>
+        <w:rPr>
+          <w:sz w:val="24"/>
+        </w:rPr>
+        <w:t xml:space="preserve"> (</w:t>
+      </w:r>
+      <w:r>
+        <w:rPr>
+          <w:sz w:val="24"/>
+        </w:rPr>
         <w:t xml:space="preserve">ID(PK), Username(FK) </w:t>
       </w:r>
       <w:r>
         <w:rPr>
           <w:sz w:val="24"/>
         </w:rPr>
-        <w:t>Name, Phone no, Address Postal Code, Card Number, Card Expiry, CSV</w:t>
-      </w:r>
-      <w:r>
-        <w:rPr>
-          <w:sz w:val="24"/>
-        </w:rPr>
-        <w:t>, Status</w:t>
+        <w:t>Name</w:t>
+      </w:r>
+      <w:r>
+        <w:rPr>
+          <w:sz w:val="24"/>
+        </w:rPr>
+        <w:t>, Email</w:t>
+      </w:r>
+      <w:r>
+        <w:rPr>
+          <w:sz w:val="24"/>
+        </w:rPr>
+        <w:t>,</w:t>
+      </w:r>
+      <w:r>
+        <w:rPr>
+          <w:sz w:val="24"/>
+        </w:rPr>
+        <w:t xml:space="preserve"> U</w:t>
+      </w:r>
+      <w:r>
+        <w:rPr>
+          <w:sz w:val="24"/>
+        </w:rPr>
+        <w:t>niversity U</w:t>
+      </w:r>
+      <w:r>
+        <w:rPr>
+          <w:sz w:val="24"/>
+        </w:rPr>
+        <w:t>, Author A</w:t>
+      </w:r>
+      <w:r>
+        <w:rPr>
+          <w:sz w:val="24"/>
+        </w:rPr>
+        <w:t>/</w:t>
+      </w:r>
+      <w:r>
+        <w:rPr>
+          <w:sz w:val="24"/>
+        </w:rPr>
+        <w:t xml:space="preserve"> Display Admin Menu,</w:t>
+      </w:r>
+      <w:r>
+        <w:rPr>
+          <w:sz w:val="24"/>
+        </w:rPr>
+        <w:t xml:space="preserve"> Add U, Delete U, Update U, Read U</w:t>
+      </w:r>
+      <w:r>
+        <w:rPr>
+          <w:sz w:val="24"/>
+        </w:rPr>
+        <w:t>, Add Admin, Update Admin, Delete Admin</w:t>
+      </w:r>
+      <w:r>
+        <w:rPr>
+          <w:sz w:val="24"/>
+        </w:rPr>
+        <w:t>, Add A, Update A, Delete A</w:t>
+      </w:r>
+      <w:r>
+        <w:rPr>
+          <w:sz w:val="24"/>
+        </w:rPr>
+        <w:t>)</w:t>
+      </w:r>
+    </w:p>
+    <w:p>
+      <w:pPr>
+        <w:pStyle w:val="ListParagraph"/>
+        <w:numPr>
+          <w:ilvl w:val="0"/>
+          <w:numId w:val="1"/>
+        </w:numPr>
+        <w:rPr>
+          <w:sz w:val="24"/>
+        </w:rPr>
+      </w:pPr>
+      <w:r>
+        <w:rPr>
+          <w:sz w:val="24"/>
+        </w:rPr>
+        <w:t>Author</w:t>
+      </w:r>
+      <w:r>
+        <w:rPr>
+          <w:sz w:val="24"/>
+        </w:rPr>
+        <w:t xml:space="preserve"> (</w:t>
+      </w:r>
+      <w:r>
+        <w:rPr>
+          <w:sz w:val="24"/>
+        </w:rPr>
+        <w:t xml:space="preserve">ID(PK), Username(FK) </w:t>
+      </w:r>
+      <w:r>
+        <w:rPr>
+          <w:sz w:val="24"/>
+        </w:rPr>
+        <w:t>Name,</w:t>
+      </w:r>
+      <w:r>
+        <w:rPr>
+          <w:sz w:val="24"/>
+        </w:rPr>
+        <w:t xml:space="preserve"> Email,</w:t>
+      </w:r>
+      <w:r>
+        <w:rPr>
+          <w:sz w:val="24"/>
+        </w:rPr>
+        <w:t xml:space="preserve"> Blog B, Playlist P/</w:t>
+      </w:r>
+      <w:r>
+        <w:rPr>
+          <w:sz w:val="24"/>
+        </w:rPr>
+        <w:t>Display Author Menu,</w:t>
+      </w:r>
+      <w:r>
+        <w:rPr>
+          <w:sz w:val="24"/>
+        </w:rPr>
+        <w:t xml:space="preserve"> Add B, Delete B, Update B, Read B, Add P, Delete P, Update P, Read P)</w:t>
+      </w:r>
+    </w:p>
+    <w:p>
+      <w:pPr>
+        <w:pStyle w:val="ListParagraph"/>
+        <w:numPr>
+          <w:ilvl w:val="0"/>
+          <w:numId w:val="1"/>
+        </w:numPr>
+        <w:rPr>
+          <w:sz w:val="24"/>
+        </w:rPr>
+      </w:pPr>
+      <w:r>
+        <w:rPr>
+          <w:sz w:val="24"/>
+        </w:rPr>
+        <w:t>Blog</w:t>
+      </w:r>
+      <w:r>
+        <w:rPr>
+          <w:sz w:val="24"/>
+        </w:rPr>
+        <w:t xml:space="preserve"> (</w:t>
+      </w:r>
+      <w:r>
+        <w:rPr>
+          <w:sz w:val="24"/>
+        </w:rPr>
+        <w:t xml:space="preserve">ID(PK), </w:t>
+      </w:r>
+      <w:r>
+        <w:rPr>
+          <w:sz w:val="24"/>
+        </w:rPr>
+        <w:t>Title, Category, Publish Date, Description</w:t>
+      </w:r>
+      <w:r>
+        <w:rPr>
+          <w:sz w:val="24"/>
+        </w:rPr>
+        <w:t>/</w:t>
+      </w:r>
+      <w:r>
+        <w:rPr>
+          <w:sz w:val="24"/>
+        </w:rPr>
+        <w:t xml:space="preserve">) </w:t>
+      </w:r>
+    </w:p>
+    <w:p>
+      <w:pPr>
+        <w:pStyle w:val="ListParagraph"/>
+        <w:numPr>
+          <w:ilvl w:val="0"/>
+          <w:numId w:val="1"/>
+        </w:numPr>
+        <w:rPr>
+          <w:sz w:val="24"/>
+        </w:rPr>
+      </w:pPr>
+      <w:r>
+        <w:rPr>
+          <w:sz w:val="24"/>
+        </w:rPr>
+        <w:t>Playlist</w:t>
+      </w:r>
+      <w:r>
+        <w:rPr>
+          <w:sz w:val="24"/>
+        </w:rPr>
+        <w:t xml:space="preserve"> (</w:t>
+      </w:r>
+      <w:r>
+        <w:rPr>
+          <w:sz w:val="24"/>
+        </w:rPr>
+        <w:t xml:space="preserve">ID(PK), </w:t>
+      </w:r>
+      <w:r>
+        <w:rPr>
+          <w:sz w:val="24"/>
+        </w:rPr>
+        <w:t>Title, Category, Publish date, Small Description, Videos /)</w:t>
+      </w:r>
+    </w:p>
+    <w:p>
+      <w:pPr>
+        <w:pStyle w:val="ListParagraph"/>
+        <w:numPr>
+          <w:ilvl w:val="0"/>
+          <w:numId w:val="1"/>
+        </w:numPr>
+        <w:rPr>
+          <w:sz w:val="24"/>
+        </w:rPr>
+      </w:pPr>
+      <w:r>
+        <w:rPr>
+          <w:sz w:val="24"/>
+        </w:rPr>
+        <w:t>Payment Management (</w:t>
+      </w:r>
+      <w:r>
+        <w:rPr>
+          <w:sz w:val="24"/>
+        </w:rPr>
+        <w:t>Student S</w:t>
+      </w:r>
+      <w:r>
+        <w:rPr>
+          <w:sz w:val="24"/>
+        </w:rPr>
+        <w:t>/ Status Update, Tax Calculation, Total amount</w:t>
+      </w:r>
+      <w:r>
+        <w:rPr>
+          <w:sz w:val="24"/>
+        </w:rPr>
+        <w:t>, Payment Verification)</w:t>
+      </w:r>
+    </w:p>
+    <w:p>
+      <w:pPr>
+        <w:pStyle w:val="ListParagraph"/>
+        <w:numPr>
+          <w:ilvl w:val="0"/>
+          <w:numId w:val="1"/>
+        </w:numPr>
+        <w:rPr>
+          <w:sz w:val="24"/>
+        </w:rPr>
+      </w:pPr>
+      <w:r>
+        <w:rPr>
+          <w:sz w:val="24"/>
+        </w:rPr>
+        <w:t>Aggregate Calculation (</w:t>
+      </w:r>
+      <w:r>
+        <w:rPr>
+          <w:sz w:val="24"/>
+        </w:rPr>
+        <w:t xml:space="preserve">Academic Records, </w:t>
+      </w:r>
+      <w:r>
+        <w:rPr>
+          <w:sz w:val="24"/>
+        </w:rPr>
+        <w:t>University List</w:t>
+      </w:r>
+      <w:r>
+        <w:rPr>
+          <w:sz w:val="24"/>
+        </w:rPr>
+        <w:t xml:space="preserve">/ </w:t>
+      </w:r>
+      <w:r>
+        <w:rPr>
+          <w:sz w:val="24"/>
+        </w:rPr>
+        <w:t>List Generation, Calculate Aggregate, Sort List)</w:t>
+      </w:r>
+      <w:r>
+        <w:rPr>
+          <w:sz w:val="24"/>
+        </w:rPr>
+        <w:t xml:space="preserve"> </w:t>
+      </w:r>
+    </w:p>
+    <w:p>
+      <w:pPr>
+        <w:pStyle w:val="ListParagraph"/>
+        <w:numPr>
+          <w:ilvl w:val="0"/>
+          <w:numId w:val="1"/>
+        </w:numPr>
+        <w:rPr>
+          <w:sz w:val="24"/>
+        </w:rPr>
+      </w:pPr>
+      <w:r>
+        <w:rPr>
+          <w:sz w:val="24"/>
+        </w:rPr>
+        <w:t>Academic Records (Inter Marks, Metric Marks, Field, Entrance Test</w:t>
+      </w:r>
+      <w:r>
+        <w:rPr>
+          <w:sz w:val="24"/>
+        </w:rPr>
+        <w:t xml:space="preserve"> List</w:t>
       </w:r>
       <w:r>
         <w:rPr>
@@ -152,133 +626,55 @@
         <w:rPr>
           <w:sz w:val="24"/>
         </w:rPr>
-        <w:t>University</w:t>
-      </w:r>
-      <w:r>
-        <w:rPr>
-          <w:sz w:val="24"/>
-        </w:rPr>
-        <w:t xml:space="preserve"> (</w:t>
-      </w:r>
-      <w:r>
-        <w:rPr>
-          <w:sz w:val="24"/>
-        </w:rPr>
-        <w:t xml:space="preserve">ID(PK), </w:t>
-      </w:r>
-      <w:r>
-        <w:rPr>
-          <w:sz w:val="24"/>
-        </w:rPr>
-        <w:t>Name, Type, Description, Department L</w:t>
-      </w:r>
-      <w:r>
-        <w:rPr>
-          <w:sz w:val="24"/>
-        </w:rPr>
-        <w:t>ist /)</w:t>
-      </w:r>
-    </w:p>
-    <w:p>
-      <w:pPr>
-        <w:pStyle w:val="ListParagraph"/>
-        <w:numPr>
-          <w:ilvl w:val="0"/>
-          <w:numId w:val="1"/>
-        </w:numPr>
-        <w:rPr>
-          <w:sz w:val="24"/>
-        </w:rPr>
-      </w:pPr>
-      <w:r>
-        <w:rPr>
-          <w:sz w:val="24"/>
-        </w:rPr>
-        <w:t>Department (Name, Degree List/)</w:t>
-      </w:r>
-    </w:p>
-    <w:p>
-      <w:pPr>
-        <w:pStyle w:val="ListParagraph"/>
-        <w:numPr>
-          <w:ilvl w:val="0"/>
-          <w:numId w:val="1"/>
-        </w:numPr>
-        <w:rPr>
-          <w:sz w:val="24"/>
-        </w:rPr>
-      </w:pPr>
-      <w:r>
-        <w:rPr>
-          <w:sz w:val="24"/>
-        </w:rPr>
-        <w:t>Degree (Name, Merit, Duration</w:t>
-      </w:r>
-      <w:r>
-        <w:rPr>
-          <w:sz w:val="24"/>
-        </w:rPr>
-        <w:t>, Merit Calculation Formula</w:t>
-      </w:r>
-      <w:r>
-        <w:rPr>
-          <w:sz w:val="24"/>
-        </w:rPr>
-        <w:t xml:space="preserve">/) </w:t>
-      </w:r>
-    </w:p>
-    <w:p>
-      <w:pPr>
-        <w:pStyle w:val="ListParagraph"/>
-        <w:numPr>
-          <w:ilvl w:val="0"/>
-          <w:numId w:val="1"/>
-        </w:numPr>
-        <w:rPr>
-          <w:sz w:val="24"/>
-        </w:rPr>
-      </w:pPr>
-      <w:r>
-        <w:rPr>
-          <w:sz w:val="24"/>
-        </w:rPr>
-        <w:t>Admin</w:t>
-      </w:r>
-      <w:r>
-        <w:rPr>
-          <w:sz w:val="24"/>
-        </w:rPr>
-        <w:t xml:space="preserve"> (</w:t>
-      </w:r>
-      <w:r>
-        <w:rPr>
-          <w:sz w:val="24"/>
-        </w:rPr>
-        <w:t xml:space="preserve">ID(PK), Username(FK) </w:t>
-      </w:r>
-      <w:r>
-        <w:rPr>
-          <w:sz w:val="24"/>
-        </w:rPr>
-        <w:t>Name</w:t>
-      </w:r>
-      <w:r>
-        <w:rPr>
-          <w:sz w:val="24"/>
-        </w:rPr>
-        <w:t>, Email</w:t>
-      </w:r>
-      <w:r>
-        <w:rPr>
-          <w:sz w:val="24"/>
-        </w:rPr>
-        <w:t>,</w:t>
-      </w:r>
-      <w:r>
-        <w:rPr>
-          <w:sz w:val="24"/>
-        </w:rPr>
-        <w:t xml:space="preserve"> Type,</w:t>
+        <w:t>Entrance Test (Name, Tota</w:t>
+      </w:r>
+      <w:r>
+        <w:rPr>
+          <w:sz w:val="24"/>
+        </w:rPr>
+        <w:t xml:space="preserve">l Marks (Read Only), Marks /)  </w:t>
+      </w:r>
+    </w:p>
+    <w:p>
+      <w:pPr>
+        <w:rPr>
+          <w:b/>
+          <w:sz w:val="40"/>
+        </w:rPr>
+      </w:pPr>
+      <w:r>
+        <w:rPr>
+          <w:b/>
+          <w:sz w:val="40"/>
+        </w:rPr>
+        <w:t>Relations</w:t>
+      </w:r>
+      <w:r>
+        <w:rPr>
+          <w:b/>
+          <w:sz w:val="40"/>
+        </w:rPr>
+        <w:t>:</w:t>
+      </w:r>
+    </w:p>
+    <w:p>
+      <w:pPr>
+        <w:pStyle w:val="ListParagraph"/>
+        <w:numPr>
+          <w:ilvl w:val="0"/>
+          <w:numId w:val="2"/>
+        </w:numPr>
+        <w:spacing w:line="240" w:lineRule="auto"/>
+        <w:rPr>
+          <w:b/>
+          <w:sz w:val="40"/>
+        </w:rPr>
+      </w:pPr>
+      <w:r>
+        <w:rPr>
+          <w:sz w:val="24"/>
+        </w:rPr>
+        <w:t>Account</w:t>
       </w:r>
       <w:r>
         <w:rPr>
@@ -290,313 +686,7 @@
         <w:rPr>
           <w:sz w:val="24"/>
         </w:rPr>
-        <w:t>University U</w:t>
-      </w:r>
-      <w:r>
-        <w:rPr>
-          <w:sz w:val="24"/>
-        </w:rPr>
-        <w:t>, Author A</w:t>
-      </w:r>
-      <w:r>
-        <w:rPr>
-          <w:sz w:val="24"/>
-        </w:rPr>
-        <w:t>/</w:t>
-      </w:r>
-      <w:r>
-        <w:rPr>
-          <w:sz w:val="24"/>
-        </w:rPr>
-        <w:t xml:space="preserve"> Display Admin Menu,</w:t>
-      </w:r>
-      <w:r>
-        <w:rPr>
-          <w:sz w:val="24"/>
-        </w:rPr>
-        <w:t xml:space="preserve"> Add U, Delete U, Update U, Read U</w:t>
-      </w:r>
-      <w:r>
-        <w:rPr>
-          <w:sz w:val="24"/>
-        </w:rPr>
-        <w:t>, Add Admin, Update</w:t>
-      </w:r>
-      <w:r>
-        <w:rPr>
-          <w:sz w:val="24"/>
-        </w:rPr>
-        <w:t xml:space="preserve"> Admin</w:t>
-      </w:r>
-      <w:r>
-        <w:rPr>
-          <w:sz w:val="24"/>
-        </w:rPr>
-        <w:t>, Delete</w:t>
-      </w:r>
-      <w:r>
-        <w:rPr>
-          <w:sz w:val="24"/>
-        </w:rPr>
-        <w:t xml:space="preserve"> Admin</w:t>
-      </w:r>
-      <w:r>
-        <w:rPr>
-          <w:sz w:val="24"/>
-        </w:rPr>
-        <w:t>, Add A</w:t>
-      </w:r>
-      <w:r>
-        <w:rPr>
-          <w:sz w:val="24"/>
-        </w:rPr>
-        <w:t>, Update</w:t>
-      </w:r>
-      <w:r>
-        <w:rPr>
-          <w:sz w:val="24"/>
-        </w:rPr>
-        <w:t xml:space="preserve"> A</w:t>
-      </w:r>
-      <w:r>
-        <w:rPr>
-          <w:sz w:val="24"/>
-        </w:rPr>
-        <w:t>, Delete</w:t>
-      </w:r>
-      <w:r>
-        <w:rPr>
-          <w:sz w:val="24"/>
-        </w:rPr>
-        <w:t xml:space="preserve"> A</w:t>
-      </w:r>
-      <w:r>
-        <w:rPr>
-          <w:sz w:val="24"/>
-        </w:rPr>
-        <w:t>)</w:t>
-      </w:r>
-    </w:p>
-    <w:p>
-      <w:pPr>
-        <w:pStyle w:val="ListParagraph"/>
-        <w:numPr>
-          <w:ilvl w:val="0"/>
-          <w:numId w:val="1"/>
-        </w:numPr>
-        <w:rPr>
-          <w:sz w:val="24"/>
-        </w:rPr>
-      </w:pPr>
-      <w:r>
-        <w:rPr>
-          <w:sz w:val="24"/>
-        </w:rPr>
-        <w:t>Author</w:t>
-      </w:r>
-      <w:r>
-        <w:rPr>
-          <w:sz w:val="24"/>
-        </w:rPr>
-        <w:t xml:space="preserve"> (</w:t>
-      </w:r>
-      <w:r>
-        <w:rPr>
-          <w:sz w:val="24"/>
-        </w:rPr>
-        <w:t xml:space="preserve">ID(PK), Username(FK) </w:t>
-      </w:r>
-      <w:r>
-        <w:rPr>
-          <w:sz w:val="24"/>
-        </w:rPr>
-        <w:t>Name,</w:t>
-      </w:r>
-      <w:r>
-        <w:rPr>
-          <w:sz w:val="24"/>
-        </w:rPr>
-        <w:t xml:space="preserve"> Email,</w:t>
-      </w:r>
-      <w:r>
-        <w:rPr>
-          <w:sz w:val="24"/>
-        </w:rPr>
-        <w:t xml:space="preserve"> Blog B, Playlist P/</w:t>
-      </w:r>
-      <w:r>
-        <w:rPr>
-          <w:sz w:val="24"/>
-        </w:rPr>
-        <w:t>Display Author Menu,</w:t>
-      </w:r>
-      <w:r>
-        <w:rPr>
-          <w:sz w:val="24"/>
-        </w:rPr>
-        <w:t xml:space="preserve"> Add B, Delete B, Update B, Read B, Add P, Delete P, Update P, Read P)</w:t>
-      </w:r>
-    </w:p>
-    <w:p>
-      <w:pPr>
-        <w:pStyle w:val="ListParagraph"/>
-        <w:numPr>
-          <w:ilvl w:val="0"/>
-          <w:numId w:val="1"/>
-        </w:numPr>
-        <w:rPr>
-          <w:sz w:val="24"/>
-        </w:rPr>
-      </w:pPr>
-      <w:r>
-        <w:rPr>
-          <w:sz w:val="24"/>
-        </w:rPr>
-        <w:t>Blog</w:t>
-      </w:r>
-      <w:r>
-        <w:rPr>
-          <w:sz w:val="24"/>
-        </w:rPr>
-        <w:t xml:space="preserve"> (</w:t>
-      </w:r>
-      <w:r>
-        <w:rPr>
-          <w:sz w:val="24"/>
-        </w:rPr>
-        <w:t xml:space="preserve">ID(PK), </w:t>
-      </w:r>
-      <w:r>
-        <w:rPr>
-          <w:sz w:val="24"/>
-        </w:rPr>
-        <w:t>Title, Category, Publish Date, Description</w:t>
-      </w:r>
-      <w:r>
-        <w:rPr>
-          <w:sz w:val="24"/>
-        </w:rPr>
-        <w:t>/</w:t>
-      </w:r>
-      <w:r>
-        <w:rPr>
-          <w:sz w:val="24"/>
-        </w:rPr>
-        <w:t xml:space="preserve">) </w:t>
-      </w:r>
-    </w:p>
-    <w:p>
-      <w:pPr>
-        <w:pStyle w:val="ListParagraph"/>
-        <w:numPr>
-          <w:ilvl w:val="0"/>
-          <w:numId w:val="1"/>
-        </w:numPr>
-        <w:rPr>
-          <w:sz w:val="24"/>
-        </w:rPr>
-      </w:pPr>
-      <w:r>
-        <w:rPr>
-          <w:sz w:val="24"/>
-        </w:rPr>
-        <w:t>Playlist</w:t>
-      </w:r>
-      <w:r>
-        <w:rPr>
-          <w:sz w:val="24"/>
-        </w:rPr>
-        <w:t xml:space="preserve"> (</w:t>
-      </w:r>
-      <w:r>
-        <w:rPr>
-          <w:sz w:val="24"/>
-        </w:rPr>
-        <w:t xml:space="preserve">ID(PK), </w:t>
-      </w:r>
-      <w:r>
-        <w:rPr>
-          <w:sz w:val="24"/>
-        </w:rPr>
-        <w:t>Title, Category, Publish date, Small Description, Videos /)</w:t>
-      </w:r>
-    </w:p>
-    <w:p>
-      <w:pPr>
-        <w:pStyle w:val="ListParagraph"/>
-        <w:numPr>
-          <w:ilvl w:val="0"/>
-          <w:numId w:val="1"/>
-        </w:numPr>
-        <w:rPr>
-          <w:sz w:val="24"/>
-        </w:rPr>
-      </w:pPr>
-      <w:r>
-        <w:rPr>
-          <w:sz w:val="24"/>
-        </w:rPr>
-        <w:t>Payment Management (</w:t>
-      </w:r>
-      <w:r>
-        <w:rPr>
-          <w:sz w:val="24"/>
-        </w:rPr>
-        <w:t>Student S</w:t>
-      </w:r>
-      <w:r>
-        <w:rPr>
-          <w:sz w:val="24"/>
-        </w:rPr>
-        <w:t>/ Status Update, Tax Calculation, Total amount</w:t>
-      </w:r>
-      <w:r>
-        <w:rPr>
-          <w:sz w:val="24"/>
-        </w:rPr>
-        <w:t>, Payment Verification)</w:t>
-      </w:r>
-    </w:p>
-    <w:p>
-      <w:pPr>
-        <w:pStyle w:val="ListParagraph"/>
-        <w:numPr>
-          <w:ilvl w:val="0"/>
-          <w:numId w:val="1"/>
-        </w:numPr>
-        <w:rPr>
-          <w:sz w:val="24"/>
-        </w:rPr>
-      </w:pPr>
-      <w:r>
-        <w:rPr>
-          <w:sz w:val="24"/>
-        </w:rPr>
-        <w:t>Aggregate Calculation (</w:t>
-      </w:r>
-      <w:r>
-        <w:rPr>
-          <w:sz w:val="24"/>
-        </w:rPr>
-        <w:t xml:space="preserve">Academic Records, </w:t>
-      </w:r>
-      <w:r>
-        <w:rPr>
-          <w:sz w:val="24"/>
-        </w:rPr>
-        <w:t>University List</w:t>
-      </w:r>
-      <w:r>
-        <w:rPr>
-          <w:sz w:val="24"/>
-        </w:rPr>
-        <w:t xml:space="preserve">/ </w:t>
-      </w:r>
-      <w:r>
-        <w:rPr>
-          <w:sz w:val="24"/>
-        </w:rPr>
-        <w:t>List Generation, Calculate Aggregate, Sort List)</w:t>
+        <w:t>-&gt;</w:t>
       </w:r>
       <w:r>
         <w:rPr>
@@ -604,120 +694,6 @@
         </w:rPr>
         <w:t xml:space="preserve"> </w:t>
       </w:r>
-    </w:p>
-    <w:p>
-      <w:pPr>
-        <w:pStyle w:val="ListParagraph"/>
-        <w:numPr>
-          <w:ilvl w:val="0"/>
-          <w:numId w:val="1"/>
-        </w:numPr>
-        <w:rPr>
-          <w:sz w:val="24"/>
-        </w:rPr>
-      </w:pPr>
-      <w:r>
-        <w:rPr>
-          <w:sz w:val="24"/>
-        </w:rPr>
-        <w:t>Academic Records (Inter Marks, Metric Marks, Field, Entrance Test</w:t>
-      </w:r>
-      <w:r>
-        <w:rPr>
-          <w:sz w:val="24"/>
-        </w:rPr>
-        <w:t xml:space="preserve"> List</w:t>
-      </w:r>
-      <w:r>
-        <w:rPr>
-          <w:sz w:val="24"/>
-        </w:rPr>
-        <w:t>/)</w:t>
-      </w:r>
-    </w:p>
-    <w:p>
-      <w:pPr>
-        <w:pStyle w:val="ListParagraph"/>
-        <w:numPr>
-          <w:ilvl w:val="0"/>
-          <w:numId w:val="1"/>
-        </w:numPr>
-        <w:rPr>
-          <w:sz w:val="24"/>
-        </w:rPr>
-      </w:pPr>
-      <w:r>
-        <w:rPr>
-          <w:sz w:val="24"/>
-        </w:rPr>
-        <w:t>Entrance Test (Name, Tota</w:t>
-      </w:r>
-      <w:r>
-        <w:rPr>
-          <w:sz w:val="24"/>
-        </w:rPr>
-        <w:t xml:space="preserve">l Marks (Read Only), Marks /)  </w:t>
-      </w:r>
-    </w:p>
-    <w:p>
-      <w:pPr>
-        <w:rPr>
-          <w:b/>
-          <w:sz w:val="40"/>
-        </w:rPr>
-      </w:pPr>
-      <w:r>
-        <w:rPr>
-          <w:b/>
-          <w:sz w:val="40"/>
-        </w:rPr>
-        <w:t>Relations</w:t>
-      </w:r>
-      <w:r>
-        <w:rPr>
-          <w:b/>
-          <w:sz w:val="40"/>
-        </w:rPr>
-        <w:t>:</w:t>
-      </w:r>
-    </w:p>
-    <w:p>
-      <w:pPr>
-        <w:pStyle w:val="ListParagraph"/>
-        <w:numPr>
-          <w:ilvl w:val="0"/>
-          <w:numId w:val="2"/>
-        </w:numPr>
-        <w:spacing w:line="240" w:lineRule="auto"/>
-        <w:rPr>
-          <w:b/>
-          <w:sz w:val="40"/>
-        </w:rPr>
-      </w:pPr>
-      <w:r>
-        <w:rPr>
-          <w:sz w:val="24"/>
-        </w:rPr>
-        <w:t>Account</w:t>
-      </w:r>
-      <w:r>
-        <w:rPr>
-          <w:sz w:val="24"/>
-        </w:rPr>
-        <w:t xml:space="preserve"> </w:t>
-      </w:r>
-      <w:r>
-        <w:rPr>
-          <w:sz w:val="24"/>
-        </w:rPr>
-        <w:t>-&gt;</w:t>
-      </w:r>
-      <w:r>
-        <w:rPr>
-          <w:sz w:val="24"/>
-        </w:rPr>
-        <w:t xml:space="preserve"> </w:t>
-      </w:r>
       <w:r>
         <w:rPr>
           <w:sz w:val="24"/>
@@ -735,13 +711,6 @@
           <w:sz w:val="24"/>
         </w:rPr>
         <w:tab/>
-      </w:r>
-      <w:bookmarkStart w:id="0" w:name="_GoBack"/>
-      <w:bookmarkEnd w:id="0"/>
-      <w:r>
-        <w:rPr>
-          <w:sz w:val="24"/>
-        </w:rPr>
         <w:t>(1</w:t>
       </w:r>
       <w:r>
@@ -1064,13 +1033,7 @@
         <w:rPr>
           <w:sz w:val="24"/>
         </w:rPr>
-        <w:t xml:space="preserve">Aggregate Calculation- &gt; </w:t>
-      </w:r>
-      <w:r>
-        <w:rPr>
-          <w:sz w:val="24"/>
-        </w:rPr>
-        <w:t>University</w:t>
+        <w:t>Aggregate Calculation- &gt; University</w:t>
       </w:r>
       <w:r>
         <w:rPr>
@@ -1103,13 +1066,7 @@
         <w:rPr>
           <w:sz w:val="24"/>
         </w:rPr>
-        <w:t>Aggregate Calculation- &gt;</w:t>
-      </w:r>
-      <w:r>
-        <w:rPr>
-          <w:sz w:val="24"/>
-        </w:rPr>
-        <w:t xml:space="preserve"> </w:t>
+        <w:t xml:space="preserve">Aggregate Calculation- &gt; </w:t>
       </w:r>
       <w:r>
         <w:rPr>
@@ -1169,6 +1126,641 @@
         <w:tab/>
         <w:t>(1 to 1…*)</w:t>
       </w:r>
+    </w:p>
+    <w:p>
+      <w:pPr>
+        <w:spacing w:line="240" w:lineRule="auto"/>
+        <w:rPr>
+          <w:b/>
+          <w:sz w:val="40"/>
+        </w:rPr>
+      </w:pPr>
+    </w:p>
+    <w:p>
+      <w:pPr>
+        <w:spacing w:line="240" w:lineRule="auto"/>
+        <w:rPr>
+          <w:b/>
+          <w:sz w:val="40"/>
+        </w:rPr>
+      </w:pPr>
+      <w:proofErr w:type="spellStart"/>
+      <w:r>
+        <w:rPr>
+          <w:b/>
+          <w:sz w:val="40"/>
+        </w:rPr>
+        <w:t>Architechure</w:t>
+      </w:r>
+      <w:proofErr w:type="spellEnd"/>
+      <w:r>
+        <w:rPr>
+          <w:b/>
+          <w:sz w:val="40"/>
+        </w:rPr>
+        <w:t>:</w:t>
+      </w:r>
+    </w:p>
+    <w:p>
+      <w:pPr>
+        <w:spacing w:line="240" w:lineRule="auto"/>
+        <w:rPr>
+          <w:b/>
+          <w:sz w:val="40"/>
+        </w:rPr>
+      </w:pPr>
+      <w:r>
+        <w:rPr>
+          <w:b/>
+          <w:sz w:val="40"/>
+        </w:rPr>
+        <w:t>Use Case: Single Post Preview</w:t>
+      </w:r>
+    </w:p>
+    <w:p>
+      <w:pPr>
+        <w:spacing w:line="240" w:lineRule="auto"/>
+        <w:rPr>
+          <w:b/>
+          <w:sz w:val="40"/>
+        </w:rPr>
+      </w:pPr>
+      <w:r>
+        <w:rPr>
+          <w:b/>
+          <w:sz w:val="40"/>
+        </w:rPr>
+        <w:lastRenderedPageBreak/>
+        <w:t>Primary Actor: Student</w:t>
+      </w:r>
+    </w:p>
+    <w:p>
+      <w:pPr>
+        <w:spacing w:line="240" w:lineRule="auto"/>
+        <w:rPr>
+          <w:b/>
+          <w:sz w:val="40"/>
+        </w:rPr>
+      </w:pPr>
+      <w:r>
+        <w:rPr>
+          <w:b/>
+          <w:sz w:val="40"/>
+        </w:rPr>
+        <w:t>Precondition: Blog post is added by author and displayed on page.</w:t>
+      </w:r>
+    </w:p>
+    <w:p>
+      <w:pPr>
+        <w:spacing w:line="240" w:lineRule="auto"/>
+        <w:rPr>
+          <w:b/>
+          <w:sz w:val="40"/>
+        </w:rPr>
+      </w:pPr>
+      <w:r>
+        <w:rPr>
+          <w:b/>
+          <w:sz w:val="40"/>
+        </w:rPr>
+        <w:t>Scenarios:</w:t>
+      </w:r>
+    </w:p>
+    <w:p>
+      <w:pPr>
+        <w:pStyle w:val="ListParagraph"/>
+        <w:numPr>
+          <w:ilvl w:val="0"/>
+          <w:numId w:val="4"/>
+        </w:numPr>
+        <w:spacing w:line="240" w:lineRule="auto"/>
+        <w:rPr>
+          <w:b/>
+          <w:sz w:val="40"/>
+        </w:rPr>
+      </w:pPr>
+      <w:r>
+        <w:rPr>
+          <w:b/>
+          <w:sz w:val="40"/>
+        </w:rPr>
+        <w:t>Student selects the post</w:t>
+      </w:r>
+    </w:p>
+    <w:p>
+      <w:pPr>
+        <w:pStyle w:val="ListParagraph"/>
+        <w:numPr>
+          <w:ilvl w:val="0"/>
+          <w:numId w:val="4"/>
+        </w:numPr>
+        <w:spacing w:line="240" w:lineRule="auto"/>
+        <w:rPr>
+          <w:b/>
+          <w:sz w:val="40"/>
+        </w:rPr>
+      </w:pPr>
+      <w:r>
+        <w:rPr>
+          <w:b/>
+          <w:sz w:val="40"/>
+        </w:rPr>
+        <w:t>Title, meta data and description of the post is fetched from DB</w:t>
+      </w:r>
+    </w:p>
+    <w:p>
+      <w:pPr>
+        <w:pStyle w:val="ListParagraph"/>
+        <w:numPr>
+          <w:ilvl w:val="0"/>
+          <w:numId w:val="4"/>
+        </w:numPr>
+        <w:spacing w:line="240" w:lineRule="auto"/>
+        <w:rPr>
+          <w:b/>
+          <w:sz w:val="40"/>
+        </w:rPr>
+      </w:pPr>
+      <w:r>
+        <w:rPr>
+          <w:b/>
+          <w:sz w:val="40"/>
+        </w:rPr>
+        <w:t>All the data set in Template page</w:t>
+      </w:r>
+    </w:p>
+    <w:p>
+      <w:pPr>
+        <w:pStyle w:val="ListParagraph"/>
+        <w:numPr>
+          <w:ilvl w:val="0"/>
+          <w:numId w:val="4"/>
+        </w:numPr>
+        <w:spacing w:line="240" w:lineRule="auto"/>
+        <w:rPr>
+          <w:b/>
+          <w:sz w:val="40"/>
+        </w:rPr>
+      </w:pPr>
+    </w:p>
+    <w:p>
+      <w:pPr>
+        <w:pStyle w:val="ListParagraph"/>
+        <w:numPr>
+          <w:ilvl w:val="0"/>
+          <w:numId w:val="4"/>
+        </w:numPr>
+        <w:spacing w:line="240" w:lineRule="auto"/>
+        <w:rPr>
+          <w:b/>
+          <w:sz w:val="40"/>
+        </w:rPr>
+      </w:pPr>
+      <w:r>
+        <w:rPr>
+          <w:b/>
+          <w:sz w:val="40"/>
+        </w:rPr>
+        <w:t>Rendered page is displayed to the Student</w:t>
+      </w:r>
+    </w:p>
+    <w:p>
+      <w:pPr>
+        <w:spacing w:line="240" w:lineRule="auto"/>
+        <w:rPr>
+          <w:b/>
+          <w:sz w:val="40"/>
+        </w:rPr>
+      </w:pPr>
+      <w:r>
+        <w:rPr>
+          <w:b/>
+          <w:sz w:val="40"/>
+        </w:rPr>
+        <w:t>Post Condition:</w:t>
+      </w:r>
+    </w:p>
+    <w:p>
+      <w:pPr>
+        <w:spacing w:line="240" w:lineRule="auto"/>
+        <w:rPr>
+          <w:b/>
+          <w:sz w:val="40"/>
+        </w:rPr>
+      </w:pPr>
+      <w:r>
+        <w:rPr>
+          <w:b/>
+          <w:sz w:val="40"/>
+        </w:rPr>
+        <w:t>Business:</w:t>
+      </w:r>
+    </w:p>
+    <w:p>
+      <w:pPr>
+        <w:spacing w:line="240" w:lineRule="auto"/>
+        <w:rPr>
+          <w:b/>
+          <w:sz w:val="40"/>
+        </w:rPr>
+      </w:pPr>
+      <w:r>
+        <w:rPr>
+          <w:b/>
+          <w:sz w:val="40"/>
+        </w:rPr>
+        <w:t>Aggregate Calculation</w:t>
+      </w:r>
+    </w:p>
+    <w:p>
+      <w:pPr>
+        <w:spacing w:line="240" w:lineRule="auto"/>
+        <w:rPr>
+          <w:b/>
+          <w:sz w:val="40"/>
+        </w:rPr>
+      </w:pPr>
+      <w:r>
+        <w:rPr>
+          <w:b/>
+          <w:sz w:val="40"/>
+        </w:rPr>
+        <w:t>Primary Actor: Student</w:t>
+      </w:r>
+    </w:p>
+    <w:p>
+      <w:pPr>
+        <w:spacing w:line="240" w:lineRule="auto"/>
+        <w:rPr>
+          <w:b/>
+          <w:sz w:val="40"/>
+        </w:rPr>
+      </w:pPr>
+      <w:r>
+        <w:rPr>
+          <w:b/>
+          <w:sz w:val="40"/>
+        </w:rPr>
+        <w:t>Preconditions: Student has account and logged in.</w:t>
+      </w:r>
+    </w:p>
+    <w:p>
+      <w:pPr>
+        <w:spacing w:line="240" w:lineRule="auto"/>
+        <w:rPr>
+          <w:b/>
+          <w:sz w:val="40"/>
+        </w:rPr>
+      </w:pPr>
+      <w:r>
+        <w:rPr>
+          <w:b/>
+          <w:sz w:val="40"/>
+        </w:rPr>
+        <w:t>Scenarios:</w:t>
+      </w:r>
+    </w:p>
+    <w:p>
+      <w:pPr>
+        <w:pStyle w:val="ListParagraph"/>
+        <w:numPr>
+          <w:ilvl w:val="0"/>
+          <w:numId w:val="5"/>
+        </w:numPr>
+        <w:spacing w:line="240" w:lineRule="auto"/>
+        <w:rPr>
+          <w:b/>
+          <w:sz w:val="40"/>
+        </w:rPr>
+      </w:pPr>
+      <w:r>
+        <w:rPr>
+          <w:b/>
+          <w:sz w:val="40"/>
+        </w:rPr>
+        <w:t>Student fill academic record details</w:t>
+      </w:r>
+    </w:p>
+    <w:p>
+      <w:pPr>
+        <w:pStyle w:val="ListParagraph"/>
+        <w:numPr>
+          <w:ilvl w:val="0"/>
+          <w:numId w:val="5"/>
+        </w:numPr>
+        <w:spacing w:line="240" w:lineRule="auto"/>
+        <w:rPr>
+          <w:b/>
+          <w:sz w:val="40"/>
+        </w:rPr>
+      </w:pPr>
+      <w:r>
+        <w:rPr>
+          <w:b/>
+          <w:sz w:val="40"/>
+        </w:rPr>
+        <w:t>Student press Submit Button</w:t>
+      </w:r>
+    </w:p>
+    <w:p>
+      <w:pPr>
+        <w:pStyle w:val="ListParagraph"/>
+        <w:numPr>
+          <w:ilvl w:val="0"/>
+          <w:numId w:val="5"/>
+        </w:numPr>
+        <w:spacing w:line="240" w:lineRule="auto"/>
+        <w:rPr>
+          <w:b/>
+          <w:sz w:val="40"/>
+        </w:rPr>
+      </w:pPr>
+      <w:r>
+        <w:rPr>
+          <w:b/>
+          <w:sz w:val="40"/>
+        </w:rPr>
+        <w:t>System will calculate aggregate according to each University.</w:t>
+      </w:r>
+    </w:p>
+    <w:p>
+      <w:pPr>
+        <w:spacing w:line="240" w:lineRule="auto"/>
+        <w:rPr>
+          <w:b/>
+          <w:sz w:val="40"/>
+        </w:rPr>
+      </w:pPr>
+      <w:r>
+        <w:rPr>
+          <w:b/>
+          <w:sz w:val="40"/>
+        </w:rPr>
+        <w:t>Post Condition:</w:t>
+      </w:r>
+    </w:p>
+    <w:p>
+      <w:pPr>
+        <w:spacing w:line="240" w:lineRule="auto"/>
+        <w:rPr>
+          <w:b/>
+          <w:sz w:val="40"/>
+        </w:rPr>
+      </w:pPr>
+      <w:bookmarkStart w:id="0" w:name="_GoBack"/>
+      <w:r>
+        <w:rPr>
+          <w:b/>
+          <w:sz w:val="40"/>
+        </w:rPr>
+        <w:lastRenderedPageBreak/>
+        <w:t>A list of Universities is created and displayed to student if he/she have some package</w:t>
+      </w:r>
+      <w:bookmarkEnd w:id="0"/>
+      <w:r>
+        <w:rPr>
+          <w:b/>
+          <w:sz w:val="40"/>
+        </w:rPr>
+        <w:t>.</w:t>
+      </w:r>
+    </w:p>
+    <w:p>
+      <w:pPr>
+        <w:spacing w:line="240" w:lineRule="auto"/>
+        <w:rPr>
+          <w:b/>
+          <w:sz w:val="40"/>
+        </w:rPr>
+      </w:pPr>
+      <w:r>
+        <w:rPr>
+          <w:b/>
+          <w:sz w:val="40"/>
+        </w:rPr>
+        <w:t>Risk:</w:t>
+      </w:r>
+    </w:p>
+    <w:p>
+      <w:pPr>
+        <w:spacing w:line="240" w:lineRule="auto"/>
+        <w:rPr>
+          <w:b/>
+          <w:sz w:val="40"/>
+        </w:rPr>
+      </w:pPr>
+      <w:r>
+        <w:rPr>
+          <w:b/>
+          <w:sz w:val="40"/>
+        </w:rPr>
+        <w:t>Purchase Package</w:t>
+      </w:r>
+    </w:p>
+    <w:p>
+      <w:pPr>
+        <w:spacing w:line="240" w:lineRule="auto"/>
+        <w:rPr>
+          <w:b/>
+          <w:sz w:val="40"/>
+        </w:rPr>
+      </w:pPr>
+      <w:r>
+        <w:rPr>
+          <w:b/>
+          <w:sz w:val="40"/>
+        </w:rPr>
+        <w:t>Primary Actor: Student</w:t>
+      </w:r>
+    </w:p>
+    <w:p>
+      <w:pPr>
+        <w:spacing w:line="240" w:lineRule="auto"/>
+        <w:rPr>
+          <w:b/>
+          <w:sz w:val="40"/>
+        </w:rPr>
+      </w:pPr>
+      <w:r>
+        <w:rPr>
+          <w:b/>
+          <w:sz w:val="40"/>
+        </w:rPr>
+        <w:t>Pre-Condition:</w:t>
+      </w:r>
+    </w:p>
+    <w:p>
+      <w:pPr>
+        <w:spacing w:line="240" w:lineRule="auto"/>
+        <w:rPr>
+          <w:b/>
+          <w:sz w:val="40"/>
+        </w:rPr>
+      </w:pPr>
+      <w:r>
+        <w:rPr>
+          <w:b/>
+          <w:sz w:val="40"/>
+        </w:rPr>
+        <w:tab/>
+        <w:t>Student should have account and is logged in</w:t>
+      </w:r>
+    </w:p>
+    <w:p>
+      <w:pPr>
+        <w:spacing w:line="240" w:lineRule="auto"/>
+        <w:rPr>
+          <w:b/>
+          <w:sz w:val="40"/>
+        </w:rPr>
+      </w:pPr>
+      <w:r>
+        <w:rPr>
+          <w:b/>
+          <w:sz w:val="40"/>
+        </w:rPr>
+        <w:t>Scenarios:</w:t>
+      </w:r>
+    </w:p>
+    <w:p>
+      <w:pPr>
+        <w:pStyle w:val="ListParagraph"/>
+        <w:numPr>
+          <w:ilvl w:val="0"/>
+          <w:numId w:val="7"/>
+        </w:numPr>
+        <w:spacing w:line="240" w:lineRule="auto"/>
+        <w:rPr>
+          <w:b/>
+          <w:sz w:val="40"/>
+        </w:rPr>
+      </w:pPr>
+      <w:r>
+        <w:rPr>
+          <w:b/>
+          <w:sz w:val="40"/>
+        </w:rPr>
+        <w:t>Select Package</w:t>
+      </w:r>
+    </w:p>
+    <w:p>
+      <w:pPr>
+        <w:pStyle w:val="ListParagraph"/>
+        <w:numPr>
+          <w:ilvl w:val="0"/>
+          <w:numId w:val="7"/>
+        </w:numPr>
+        <w:spacing w:line="240" w:lineRule="auto"/>
+        <w:rPr>
+          <w:b/>
+          <w:sz w:val="40"/>
+        </w:rPr>
+      </w:pPr>
+      <w:r>
+        <w:rPr>
+          <w:b/>
+          <w:sz w:val="40"/>
+        </w:rPr>
+        <w:t>Fill Card Details</w:t>
+      </w:r>
+    </w:p>
+    <w:p>
+      <w:pPr>
+        <w:pStyle w:val="ListParagraph"/>
+        <w:numPr>
+          <w:ilvl w:val="0"/>
+          <w:numId w:val="7"/>
+        </w:numPr>
+        <w:spacing w:line="240" w:lineRule="auto"/>
+        <w:rPr>
+          <w:b/>
+          <w:sz w:val="40"/>
+        </w:rPr>
+      </w:pPr>
+      <w:r>
+        <w:rPr>
+          <w:b/>
+          <w:sz w:val="40"/>
+        </w:rPr>
+        <w:t>Press Checkout</w:t>
+      </w:r>
+    </w:p>
+    <w:p>
+      <w:pPr>
+        <w:pStyle w:val="ListParagraph"/>
+        <w:numPr>
+          <w:ilvl w:val="0"/>
+          <w:numId w:val="7"/>
+        </w:numPr>
+        <w:spacing w:line="240" w:lineRule="auto"/>
+        <w:rPr>
+          <w:b/>
+          <w:sz w:val="40"/>
+        </w:rPr>
+      </w:pPr>
+      <w:r>
+        <w:rPr>
+          <w:b/>
+          <w:sz w:val="40"/>
+        </w:rPr>
+        <w:t>Verify by entering OTP</w:t>
+      </w:r>
+    </w:p>
+    <w:p>
+      <w:pPr>
+        <w:spacing w:line="240" w:lineRule="auto"/>
+        <w:rPr>
+          <w:b/>
+          <w:sz w:val="40"/>
+        </w:rPr>
+      </w:pPr>
+      <w:r>
+        <w:rPr>
+          <w:b/>
+          <w:sz w:val="40"/>
+        </w:rPr>
+        <w:t>Post-Condition:</w:t>
+      </w:r>
+    </w:p>
+    <w:p>
+      <w:pPr>
+        <w:spacing w:line="240" w:lineRule="auto"/>
+        <w:rPr>
+          <w:b/>
+          <w:sz w:val="40"/>
+        </w:rPr>
+      </w:pPr>
+      <w:r>
+        <w:rPr>
+          <w:b/>
+          <w:sz w:val="40"/>
+        </w:rPr>
+        <w:tab/>
+        <w:t>P</w:t>
+      </w:r>
+      <w:r>
+        <w:rPr>
+          <w:b/>
+          <w:sz w:val="40"/>
+        </w:rPr>
+        <w:t>ackage</w:t>
+      </w:r>
+      <w:r>
+        <w:rPr>
+          <w:b/>
+          <w:sz w:val="40"/>
+        </w:rPr>
+        <w:t xml:space="preserve"> Status will be updated for student</w:t>
+      </w:r>
+    </w:p>
+    <w:p>
+      <w:pPr>
+        <w:spacing w:line="240" w:lineRule="auto"/>
+        <w:rPr>
+          <w:b/>
+          <w:sz w:val="40"/>
+        </w:rPr>
+      </w:pPr>
     </w:p>
     <w:sectPr>
       <w:pgSz w:w="12240" w:h="15840"/>
@@ -1183,6 +1775,184 @@
 <file path=word/numbering.xml><?xml version="1.0" encoding="utf-8"?>
 <w:numbering xmlns:wpc="http://schemas.microsoft.com/office/word/2010/wordprocessingCanvas" xmlns:cx="http://schemas.microsoft.com/office/drawing/2014/chartex" xmlns:cx1="http://schemas.microsoft.com/office/drawing/2015/9/8/chartex" xmlns:cx2="http://schemas.microsoft.com/office/drawing/2015/10/21/chartex" xmlns:mc="http://schemas.openxmlformats.org/markup-compatibility/2006" xmlns:o="urn:schemas-microsoft-com:office:office" xmlns:r="http://schemas.openxmlformats.org/officeDocument/2006/relationships" xmlns:m="http://schemas.openxmlformats.org/officeDocument/2006/math" xmlns:v="urn:schemas-microsoft-com:vml" xmlns:wp14="http://schemas.microsoft.com/office/word/2010/wordprocessingDrawing" xmlns:wp="http://schemas.openxmlformats.org/drawingml/2006/wordprocessingDrawing" xmlns:w10="urn:schemas-microsoft-com:office:word" xmlns:w="http://schemas.openxmlformats.org/wordprocessingml/2006/main" xmlns:w14="http://schemas.microsoft.com/office/word/2010/wordml" xmlns:w15="http://schemas.microsoft.com/office/word/2012/wordml" xmlns:w16se="http://schemas.microsoft.com/office/word/2015/wordml/symex" xmlns:wpg="http://schemas.microsoft.com/office/word/2010/wordprocessingGroup" xmlns:wpi="http://schemas.microsoft.com/office/word/2010/wordprocessingInk" xmlns:wne="http://schemas.microsoft.com/office/word/2006/wordml" xmlns:wps="http://schemas.microsoft.com/office/word/2010/wordprocessingShape" mc:Ignorable="w14 w15 w16se wp14">
   <w:abstractNum w:abstractNumId="0" w15:restartNumberingAfterBreak="0">
+    <w:nsid w:val="19E93FC6"/>
+    <w:multiLevelType w:val="hybridMultilevel"/>
+    <w:tmpl w:val="C51A2BD4"/>
+    <w:lvl w:ilvl="0" w:tplc="2956442C">
+      <w:start w:val="1"/>
+      <w:numFmt w:val="decimal"/>
+      <w:lvlText w:val="%1-"/>
+      <w:lvlJc w:val="left"/>
+      <w:pPr>
+        <w:ind w:left="720" w:hanging="360"/>
+      </w:pPr>
+      <w:rPr>
+        <w:rFonts w:hint="default"/>
+      </w:rPr>
+    </w:lvl>
+    <w:lvl w:ilvl="1" w:tplc="04090019" w:tentative="1">
+      <w:start w:val="1"/>
+      <w:numFmt w:val="lowerLetter"/>
+      <w:lvlText w:val="%2."/>
+      <w:lvlJc w:val="left"/>
+      <w:pPr>
+        <w:ind w:left="1440" w:hanging="360"/>
+      </w:pPr>
+    </w:lvl>
+    <w:lvl w:ilvl="2" w:tplc="0409001B" w:tentative="1">
+      <w:start w:val="1"/>
+      <w:numFmt w:val="lowerRoman"/>
+      <w:lvlText w:val="%3."/>
+      <w:lvlJc w:val="right"/>
+      <w:pPr>
+        <w:ind w:left="2160" w:hanging="180"/>
+      </w:pPr>
+    </w:lvl>
+    <w:lvl w:ilvl="3" w:tplc="0409000F" w:tentative="1">
+      <w:start w:val="1"/>
+      <w:numFmt w:val="decimal"/>
+      <w:lvlText w:val="%4."/>
+      <w:lvlJc w:val="left"/>
+      <w:pPr>
+        <w:ind w:left="2880" w:hanging="360"/>
+      </w:pPr>
+    </w:lvl>
+    <w:lvl w:ilvl="4" w:tplc="04090019" w:tentative="1">
+      <w:start w:val="1"/>
+      <w:numFmt w:val="lowerLetter"/>
+      <w:lvlText w:val="%5."/>
+      <w:lvlJc w:val="left"/>
+      <w:pPr>
+        <w:ind w:left="3600" w:hanging="360"/>
+      </w:pPr>
+    </w:lvl>
+    <w:lvl w:ilvl="5" w:tplc="0409001B" w:tentative="1">
+      <w:start w:val="1"/>
+      <w:numFmt w:val="lowerRoman"/>
+      <w:lvlText w:val="%6."/>
+      <w:lvlJc w:val="right"/>
+      <w:pPr>
+        <w:ind w:left="4320" w:hanging="180"/>
+      </w:pPr>
+    </w:lvl>
+    <w:lvl w:ilvl="6" w:tplc="0409000F" w:tentative="1">
+      <w:start w:val="1"/>
+      <w:numFmt w:val="decimal"/>
+      <w:lvlText w:val="%7."/>
+      <w:lvlJc w:val="left"/>
+      <w:pPr>
+        <w:ind w:left="5040" w:hanging="360"/>
+      </w:pPr>
+    </w:lvl>
+    <w:lvl w:ilvl="7" w:tplc="04090019" w:tentative="1">
+      <w:start w:val="1"/>
+      <w:numFmt w:val="lowerLetter"/>
+      <w:lvlText w:val="%8."/>
+      <w:lvlJc w:val="left"/>
+      <w:pPr>
+        <w:ind w:left="5760" w:hanging="360"/>
+      </w:pPr>
+    </w:lvl>
+    <w:lvl w:ilvl="8" w:tplc="0409001B" w:tentative="1">
+      <w:start w:val="1"/>
+      <w:numFmt w:val="lowerRoman"/>
+      <w:lvlText w:val="%9."/>
+      <w:lvlJc w:val="right"/>
+      <w:pPr>
+        <w:ind w:left="6480" w:hanging="180"/>
+      </w:pPr>
+    </w:lvl>
+  </w:abstractNum>
+  <w:abstractNum w:abstractNumId="1" w15:restartNumberingAfterBreak="0">
+    <w:nsid w:val="2EE30699"/>
+    <w:multiLevelType w:val="hybridMultilevel"/>
+    <w:tmpl w:val="617654A2"/>
+    <w:lvl w:ilvl="0" w:tplc="5394AB6E">
+      <w:start w:val="1"/>
+      <w:numFmt w:val="decimal"/>
+      <w:lvlText w:val="%1-"/>
+      <w:lvlJc w:val="left"/>
+      <w:pPr>
+        <w:ind w:left="1080" w:hanging="360"/>
+      </w:pPr>
+      <w:rPr>
+        <w:rFonts w:asciiTheme="minorHAnsi" w:eastAsiaTheme="minorHAnsi" w:hAnsiTheme="minorHAnsi" w:cstheme="minorBidi"/>
+      </w:rPr>
+    </w:lvl>
+    <w:lvl w:ilvl="1" w:tplc="04090019" w:tentative="1">
+      <w:start w:val="1"/>
+      <w:numFmt w:val="lowerLetter"/>
+      <w:lvlText w:val="%2."/>
+      <w:lvlJc w:val="left"/>
+      <w:pPr>
+        <w:ind w:left="1800" w:hanging="360"/>
+      </w:pPr>
+    </w:lvl>
+    <w:lvl w:ilvl="2" w:tplc="0409001B" w:tentative="1">
+      <w:start w:val="1"/>
+      <w:numFmt w:val="lowerRoman"/>
+      <w:lvlText w:val="%3."/>
+      <w:lvlJc w:val="right"/>
+      <w:pPr>
+        <w:ind w:left="2520" w:hanging="180"/>
+      </w:pPr>
+    </w:lvl>
+    <w:lvl w:ilvl="3" w:tplc="0409000F" w:tentative="1">
+      <w:start w:val="1"/>
+      <w:numFmt w:val="decimal"/>
+      <w:lvlText w:val="%4."/>
+      <w:lvlJc w:val="left"/>
+      <w:pPr>
+        <w:ind w:left="3240" w:hanging="360"/>
+      </w:pPr>
+    </w:lvl>
+    <w:lvl w:ilvl="4" w:tplc="04090019" w:tentative="1">
+      <w:start w:val="1"/>
+      <w:numFmt w:val="lowerLetter"/>
+      <w:lvlText w:val="%5."/>
+      <w:lvlJc w:val="left"/>
+      <w:pPr>
+        <w:ind w:left="3960" w:hanging="360"/>
+      </w:pPr>
+    </w:lvl>
+    <w:lvl w:ilvl="5" w:tplc="0409001B" w:tentative="1">
+      <w:start w:val="1"/>
+      <w:numFmt w:val="lowerRoman"/>
+      <w:lvlText w:val="%6."/>
+      <w:lvlJc w:val="right"/>
+      <w:pPr>
+        <w:ind w:left="4680" w:hanging="180"/>
+      </w:pPr>
+    </w:lvl>
+    <w:lvl w:ilvl="6" w:tplc="0409000F" w:tentative="1">
+      <w:start w:val="1"/>
+      <w:numFmt w:val="decimal"/>
+      <w:lvlText w:val="%7."/>
+      <w:lvlJc w:val="left"/>
+      <w:pPr>
+        <w:ind w:left="5400" w:hanging="360"/>
+      </w:pPr>
+    </w:lvl>
+    <w:lvl w:ilvl="7" w:tplc="04090019" w:tentative="1">
+      <w:start w:val="1"/>
+      <w:numFmt w:val="lowerLetter"/>
+      <w:lvlText w:val="%8."/>
+      <w:lvlJc w:val="left"/>
+      <w:pPr>
+        <w:ind w:left="6120" w:hanging="360"/>
+      </w:pPr>
+    </w:lvl>
+    <w:lvl w:ilvl="8" w:tplc="0409001B" w:tentative="1">
+      <w:start w:val="1"/>
+      <w:numFmt w:val="lowerRoman"/>
+      <w:lvlText w:val="%9."/>
+      <w:lvlJc w:val="right"/>
+      <w:pPr>
+        <w:ind w:left="6840" w:hanging="180"/>
+      </w:pPr>
+    </w:lvl>
+  </w:abstractNum>
+  <w:abstractNum w:abstractNumId="2" w15:restartNumberingAfterBreak="0">
     <w:nsid w:val="3BD64AEE"/>
     <w:multiLevelType w:val="hybridMultilevel"/>
     <w:tmpl w:val="82EADAB6"/>
@@ -1271,7 +2041,7 @@
       </w:pPr>
     </w:lvl>
   </w:abstractNum>
-  <w:abstractNum w:abstractNumId="1" w15:restartNumberingAfterBreak="0">
+  <w:abstractNum w:abstractNumId="3" w15:restartNumberingAfterBreak="0">
     <w:nsid w:val="41E370B3"/>
     <w:multiLevelType w:val="hybridMultilevel"/>
     <w:tmpl w:val="60F883A0"/>
@@ -1362,11 +2132,293 @@
       </w:pPr>
     </w:lvl>
   </w:abstractNum>
+  <w:abstractNum w:abstractNumId="4" w15:restartNumberingAfterBreak="0">
+    <w:nsid w:val="4E3C174F"/>
+    <w:multiLevelType w:val="hybridMultilevel"/>
+    <w:tmpl w:val="16645778"/>
+    <w:lvl w:ilvl="0" w:tplc="2CE46C46">
+      <w:start w:val="1"/>
+      <w:numFmt w:val="decimal"/>
+      <w:lvlText w:val="%1-"/>
+      <w:lvlJc w:val="left"/>
+      <w:pPr>
+        <w:ind w:left="720" w:hanging="360"/>
+      </w:pPr>
+      <w:rPr>
+        <w:rFonts w:hint="default"/>
+      </w:rPr>
+    </w:lvl>
+    <w:lvl w:ilvl="1" w:tplc="04090019" w:tentative="1">
+      <w:start w:val="1"/>
+      <w:numFmt w:val="lowerLetter"/>
+      <w:lvlText w:val="%2."/>
+      <w:lvlJc w:val="left"/>
+      <w:pPr>
+        <w:ind w:left="1440" w:hanging="360"/>
+      </w:pPr>
+    </w:lvl>
+    <w:lvl w:ilvl="2" w:tplc="0409001B" w:tentative="1">
+      <w:start w:val="1"/>
+      <w:numFmt w:val="lowerRoman"/>
+      <w:lvlText w:val="%3."/>
+      <w:lvlJc w:val="right"/>
+      <w:pPr>
+        <w:ind w:left="2160" w:hanging="180"/>
+      </w:pPr>
+    </w:lvl>
+    <w:lvl w:ilvl="3" w:tplc="0409000F" w:tentative="1">
+      <w:start w:val="1"/>
+      <w:numFmt w:val="decimal"/>
+      <w:lvlText w:val="%4."/>
+      <w:lvlJc w:val="left"/>
+      <w:pPr>
+        <w:ind w:left="2880" w:hanging="360"/>
+      </w:pPr>
+    </w:lvl>
+    <w:lvl w:ilvl="4" w:tplc="04090019" w:tentative="1">
+      <w:start w:val="1"/>
+      <w:numFmt w:val="lowerLetter"/>
+      <w:lvlText w:val="%5."/>
+      <w:lvlJc w:val="left"/>
+      <w:pPr>
+        <w:ind w:left="3600" w:hanging="360"/>
+      </w:pPr>
+    </w:lvl>
+    <w:lvl w:ilvl="5" w:tplc="0409001B" w:tentative="1">
+      <w:start w:val="1"/>
+      <w:numFmt w:val="lowerRoman"/>
+      <w:lvlText w:val="%6."/>
+      <w:lvlJc w:val="right"/>
+      <w:pPr>
+        <w:ind w:left="4320" w:hanging="180"/>
+      </w:pPr>
+    </w:lvl>
+    <w:lvl w:ilvl="6" w:tplc="0409000F" w:tentative="1">
+      <w:start w:val="1"/>
+      <w:numFmt w:val="decimal"/>
+      <w:lvlText w:val="%7."/>
+      <w:lvlJc w:val="left"/>
+      <w:pPr>
+        <w:ind w:left="5040" w:hanging="360"/>
+      </w:pPr>
+    </w:lvl>
+    <w:lvl w:ilvl="7" w:tplc="04090019" w:tentative="1">
+      <w:start w:val="1"/>
+      <w:numFmt w:val="lowerLetter"/>
+      <w:lvlText w:val="%8."/>
+      <w:lvlJc w:val="left"/>
+      <w:pPr>
+        <w:ind w:left="5760" w:hanging="360"/>
+      </w:pPr>
+    </w:lvl>
+    <w:lvl w:ilvl="8" w:tplc="0409001B" w:tentative="1">
+      <w:start w:val="1"/>
+      <w:numFmt w:val="lowerRoman"/>
+      <w:lvlText w:val="%9."/>
+      <w:lvlJc w:val="right"/>
+      <w:pPr>
+        <w:ind w:left="6480" w:hanging="180"/>
+      </w:pPr>
+    </w:lvl>
+  </w:abstractNum>
+  <w:abstractNum w:abstractNumId="5" w15:restartNumberingAfterBreak="0">
+    <w:nsid w:val="6B2C3727"/>
+    <w:multiLevelType w:val="hybridMultilevel"/>
+    <w:tmpl w:val="811804DA"/>
+    <w:lvl w:ilvl="0" w:tplc="60E0E68E">
+      <w:start w:val="1"/>
+      <w:numFmt w:val="decimal"/>
+      <w:lvlText w:val="%1-"/>
+      <w:lvlJc w:val="left"/>
+      <w:pPr>
+        <w:ind w:left="1080" w:hanging="360"/>
+      </w:pPr>
+      <w:rPr>
+        <w:rFonts w:hint="default"/>
+      </w:rPr>
+    </w:lvl>
+    <w:lvl w:ilvl="1" w:tplc="04090019" w:tentative="1">
+      <w:start w:val="1"/>
+      <w:numFmt w:val="lowerLetter"/>
+      <w:lvlText w:val="%2."/>
+      <w:lvlJc w:val="left"/>
+      <w:pPr>
+        <w:ind w:left="1800" w:hanging="360"/>
+      </w:pPr>
+    </w:lvl>
+    <w:lvl w:ilvl="2" w:tplc="0409001B" w:tentative="1">
+      <w:start w:val="1"/>
+      <w:numFmt w:val="lowerRoman"/>
+      <w:lvlText w:val="%3."/>
+      <w:lvlJc w:val="right"/>
+      <w:pPr>
+        <w:ind w:left="2520" w:hanging="180"/>
+      </w:pPr>
+    </w:lvl>
+    <w:lvl w:ilvl="3" w:tplc="0409000F" w:tentative="1">
+      <w:start w:val="1"/>
+      <w:numFmt w:val="decimal"/>
+      <w:lvlText w:val="%4."/>
+      <w:lvlJc w:val="left"/>
+      <w:pPr>
+        <w:ind w:left="3240" w:hanging="360"/>
+      </w:pPr>
+    </w:lvl>
+    <w:lvl w:ilvl="4" w:tplc="04090019" w:tentative="1">
+      <w:start w:val="1"/>
+      <w:numFmt w:val="lowerLetter"/>
+      <w:lvlText w:val="%5."/>
+      <w:lvlJc w:val="left"/>
+      <w:pPr>
+        <w:ind w:left="3960" w:hanging="360"/>
+      </w:pPr>
+    </w:lvl>
+    <w:lvl w:ilvl="5" w:tplc="0409001B" w:tentative="1">
+      <w:start w:val="1"/>
+      <w:numFmt w:val="lowerRoman"/>
+      <w:lvlText w:val="%6."/>
+      <w:lvlJc w:val="right"/>
+      <w:pPr>
+        <w:ind w:left="4680" w:hanging="180"/>
+      </w:pPr>
+    </w:lvl>
+    <w:lvl w:ilvl="6" w:tplc="0409000F" w:tentative="1">
+      <w:start w:val="1"/>
+      <w:numFmt w:val="decimal"/>
+      <w:lvlText w:val="%7."/>
+      <w:lvlJc w:val="left"/>
+      <w:pPr>
+        <w:ind w:left="5400" w:hanging="360"/>
+      </w:pPr>
+    </w:lvl>
+    <w:lvl w:ilvl="7" w:tplc="04090019" w:tentative="1">
+      <w:start w:val="1"/>
+      <w:numFmt w:val="lowerLetter"/>
+      <w:lvlText w:val="%8."/>
+      <w:lvlJc w:val="left"/>
+      <w:pPr>
+        <w:ind w:left="6120" w:hanging="360"/>
+      </w:pPr>
+    </w:lvl>
+    <w:lvl w:ilvl="8" w:tplc="0409001B" w:tentative="1">
+      <w:start w:val="1"/>
+      <w:numFmt w:val="lowerRoman"/>
+      <w:lvlText w:val="%9."/>
+      <w:lvlJc w:val="right"/>
+      <w:pPr>
+        <w:ind w:left="6840" w:hanging="180"/>
+      </w:pPr>
+    </w:lvl>
+  </w:abstractNum>
+  <w:abstractNum w:abstractNumId="6" w15:restartNumberingAfterBreak="0">
+    <w:nsid w:val="7A27708E"/>
+    <w:multiLevelType w:val="hybridMultilevel"/>
+    <w:tmpl w:val="9692CDCC"/>
+    <w:lvl w:ilvl="0" w:tplc="A73C5D88">
+      <w:start w:val="1"/>
+      <w:numFmt w:val="decimal"/>
+      <w:lvlText w:val="%1-"/>
+      <w:lvlJc w:val="left"/>
+      <w:pPr>
+        <w:ind w:left="1080" w:hanging="360"/>
+      </w:pPr>
+      <w:rPr>
+        <w:rFonts w:hint="default"/>
+      </w:rPr>
+    </w:lvl>
+    <w:lvl w:ilvl="1" w:tplc="04090019" w:tentative="1">
+      <w:start w:val="1"/>
+      <w:numFmt w:val="lowerLetter"/>
+      <w:lvlText w:val="%2."/>
+      <w:lvlJc w:val="left"/>
+      <w:pPr>
+        <w:ind w:left="1800" w:hanging="360"/>
+      </w:pPr>
+    </w:lvl>
+    <w:lvl w:ilvl="2" w:tplc="0409001B" w:tentative="1">
+      <w:start w:val="1"/>
+      <w:numFmt w:val="lowerRoman"/>
+      <w:lvlText w:val="%3."/>
+      <w:lvlJc w:val="right"/>
+      <w:pPr>
+        <w:ind w:left="2520" w:hanging="180"/>
+      </w:pPr>
+    </w:lvl>
+    <w:lvl w:ilvl="3" w:tplc="0409000F" w:tentative="1">
+      <w:start w:val="1"/>
+      <w:numFmt w:val="decimal"/>
+      <w:lvlText w:val="%4."/>
+      <w:lvlJc w:val="left"/>
+      <w:pPr>
+        <w:ind w:left="3240" w:hanging="360"/>
+      </w:pPr>
+    </w:lvl>
+    <w:lvl w:ilvl="4" w:tplc="04090019" w:tentative="1">
+      <w:start w:val="1"/>
+      <w:numFmt w:val="lowerLetter"/>
+      <w:lvlText w:val="%5."/>
+      <w:lvlJc w:val="left"/>
+      <w:pPr>
+        <w:ind w:left="3960" w:hanging="360"/>
+      </w:pPr>
+    </w:lvl>
+    <w:lvl w:ilvl="5" w:tplc="0409001B" w:tentative="1">
+      <w:start w:val="1"/>
+      <w:numFmt w:val="lowerRoman"/>
+      <w:lvlText w:val="%6."/>
+      <w:lvlJc w:val="right"/>
+      <w:pPr>
+        <w:ind w:left="4680" w:hanging="180"/>
+      </w:pPr>
+    </w:lvl>
+    <w:lvl w:ilvl="6" w:tplc="0409000F" w:tentative="1">
+      <w:start w:val="1"/>
+      <w:numFmt w:val="decimal"/>
+      <w:lvlText w:val="%7."/>
+      <w:lvlJc w:val="left"/>
+      <w:pPr>
+        <w:ind w:left="5400" w:hanging="360"/>
+      </w:pPr>
+    </w:lvl>
+    <w:lvl w:ilvl="7" w:tplc="04090019" w:tentative="1">
+      <w:start w:val="1"/>
+      <w:numFmt w:val="lowerLetter"/>
+      <w:lvlText w:val="%8."/>
+      <w:lvlJc w:val="left"/>
+      <w:pPr>
+        <w:ind w:left="6120" w:hanging="360"/>
+      </w:pPr>
+    </w:lvl>
+    <w:lvl w:ilvl="8" w:tplc="0409001B" w:tentative="1">
+      <w:start w:val="1"/>
+      <w:numFmt w:val="lowerRoman"/>
+      <w:lvlText w:val="%9."/>
+      <w:lvlJc w:val="right"/>
+      <w:pPr>
+        <w:ind w:left="6840" w:hanging="180"/>
+      </w:pPr>
+    </w:lvl>
+  </w:abstractNum>
   <w:num w:numId="1">
-    <w:abstractNumId w:val="0"/>
+    <w:abstractNumId w:val="2"/>
   </w:num>
   <w:num w:numId="2">
+    <w:abstractNumId w:val="3"/>
+  </w:num>
+  <w:num w:numId="3">
+    <w:abstractNumId w:val="4"/>
+  </w:num>
+  <w:num w:numId="4">
     <w:abstractNumId w:val="1"/>
+  </w:num>
+  <w:num w:numId="5">
+    <w:abstractNumId w:val="6"/>
+  </w:num>
+  <w:num w:numId="6">
+    <w:abstractNumId w:val="5"/>
+  </w:num>
+  <w:num w:numId="7">
+    <w:abstractNumId w:val="0"/>
   </w:num>
 </w:numbering>
 </file>

</xml_diff>